<commit_message>
better safe than sorry
</commit_message>
<xml_diff>
--- a/Pokyny_pre_vypracovanie_ZP.docx
+++ b/Pokyny_pre_vypracovanie_ZP.docx
@@ -4603,32 +4603,34 @@
         <w:t xml:space="preserve"> je empirické pravidlo, že zložitosť integrovaných obvodov (počet tranzistorov integrovaných na nich) sa zdvojnásobuje približne každé dva roky“[1]. </w:t>
       </w:r>
       <w:r>
-        <w:t>Toto pravidlo</w:t>
-      </w:r>
-      <w:r>
-        <w:t xml:space="preserve"> ktoré</w:t>
-      </w:r>
-      <w:r>
-        <w:t xml:space="preserve"> platilo posledných 5 dekád a pokrok</w:t>
-      </w:r>
-      <w:r>
-        <w:t>y</w:t>
-      </w:r>
-      <w:r>
-        <w:t xml:space="preserve"> v oblasti strojového učenia </w:t>
-      </w:r>
-      <w:r>
-        <w:t xml:space="preserve">nám otvorili dvere k širokej škále nových </w:t>
-      </w:r>
-      <w:r>
-        <w:t xml:space="preserve">postupov a </w:t>
-      </w:r>
-      <w:r>
-        <w:t>aplikácií.</w:t>
+        <w:t xml:space="preserve">Toto </w:t>
+      </w:r>
+      <w:r>
+        <w:t xml:space="preserve">empirické </w:t>
+      </w:r>
+      <w:r>
+        <w:t>pravidlo</w:t>
       </w:r>
       <w:r>
         <w:t xml:space="preserve"> </w:t>
       </w:r>
+      <w:r>
+        <w:t>platilo posledných 5 dekád</w:t>
+      </w:r>
+      <w:r>
+        <w:t xml:space="preserve"> a jeho dôsledkom je obrovský  nárast výkonu naších počítačov</w:t>
+      </w:r>
+      <w:r>
+        <w:t xml:space="preserve"> a aplikácií pre ktoré ich využívame</w:t>
+      </w:r>
+      <w:r>
+        <w:t>.</w:t>
+      </w:r>
+    </w:p>
+    <w:p>
+      <w:r>
+        <w:t>V tejto práci priblížime strojové učenie, oblasť štúdie algoritmov ktoré sa dokážu učiť nové veci a zlepšovať sa vo vykonávaní svojej činnosti.</w:t>
+      </w:r>
     </w:p>
     <w:p>
       <w:r>
@@ -4644,19 +4646,58 @@
         <w:t>e</w:t>
       </w:r>
       <w:r>
-        <w:t xml:space="preserve"> bližšie priblížime strojové učenie posilňovaním (Reinforcement learning) pomocou umelých neurónových sieti (Artificial neural networks)</w:t>
-      </w:r>
-      <w:r>
-        <w:t>, výhody, nevýhody a implementácie pre tento typ strojového učenia.</w:t>
-      </w:r>
-    </w:p>
-    <w:p>
-      <w:r>
-        <w:t>V praktickej časti ukážeme príklad využitia takejto neurónovej siete ako asistenta ktorý nám bude radiť pri hraní Pacmana</w:t>
+        <w:t xml:space="preserve"> </w:t>
+      </w:r>
+      <w:r>
+        <w:t xml:space="preserve">popíšeme </w:t>
+      </w:r>
+      <w:r>
+        <w:t>strojové učenie</w:t>
+      </w:r>
+      <w:r>
+        <w:t>, jeho základné princípy, postupy ktorými sa dá dosiahnuť učenie. Bližšie sa pozrieme na učenie</w:t>
+      </w:r>
+      <w:r>
+        <w:t xml:space="preserve"> posilňovaním (Reinforcement learning) pomocou umelých neurónových sieti (Artificial neural networks)</w:t>
+      </w:r>
+      <w:r>
+        <w:t>,</w:t>
+      </w:r>
+      <w:r>
+        <w:t xml:space="preserve"> ich</w:t>
+      </w:r>
+      <w:r>
+        <w:t xml:space="preserve"> výhody, nevýhody a</w:t>
+      </w:r>
+      <w:r>
+        <w:t> konkrétne algoritmy. Zbežne popíšeme druhy týchto algoritmov a podrobne vysvetlíme princíp fungovania Advantage Actor Critic (A2C) algortitmu</w:t>
       </w:r>
       <w:r>
         <w:t>.</w:t>
       </w:r>
+      <w:r>
+        <w:t xml:space="preserve"> V závere teoretickej časti spomenieme novšie a výkonnejšie algoritmy ktoré su vylepšením A2C.</w:t>
+      </w:r>
+    </w:p>
+    <w:p>
+      <w:r>
+        <w:t xml:space="preserve">V praktickej časti </w:t>
+      </w:r>
+      <w:r>
+        <w:t>rozanalyzujeme implementáciu A2C algoritmu a jeho vlastnosti. Popíšeme postup pri trénovaní takéhoto algoritmu a vytvoríme jednoduchú aplikácie na ktorej ukážeme možný</w:t>
+      </w:r>
+      <w:r>
+        <w:t xml:space="preserve"> príklad využitia</w:t>
+      </w:r>
+      <w:r>
+        <w:t xml:space="preserve"> natrénovaného algoritmu</w:t>
+      </w:r>
+      <w:r>
+        <w:t xml:space="preserve"> ako asistenta ktorý nám bude radiť pri hraní Pacmana</w:t>
+      </w:r>
+      <w:r>
+        <w:t>.</w:t>
+      </w:r>
     </w:p>
     <w:p>
       <w:r>
@@ -4699,6 +4740,7 @@
         </w:rPr>
       </w:pPr>
       <w:r>
+        <w:lastRenderedPageBreak/>
         <w:t>„</w:t>
       </w:r>
       <w:r>
@@ -4894,7 +4936,6 @@
           <w:b/>
           <w:i/>
         </w:rPr>
-        <w:lastRenderedPageBreak/>
         <w:t>„</w:t>
       </w:r>
       <w:r>
@@ -5202,6 +5243,7 @@
         <w:rPr>
           <w:i/>
         </w:rPr>
+        <w:lastRenderedPageBreak/>
         <w:t>Myšlienky vlastné sú oddeľované od myšlienok prevzatých, ktoré citujeme.</w:t>
       </w:r>
     </w:p>
@@ -5340,14 +5382,7 @@
         <w:rPr>
           <w:highlight w:val="lightGray"/>
         </w:rPr>
-        <w:t xml:space="preserve"> (angl. citacion) je skrátený odkaz umiestnený v zátvorkách vnútri textu alebo pripojený k textu ako poznámka (v dolnej časti strany, na konci kapitoly </w:t>
-      </w:r>
-      <w:r>
-        <w:rPr>
-          <w:highlight w:val="lightGray"/>
-        </w:rPr>
-        <w:lastRenderedPageBreak/>
-        <w:t xml:space="preserve">alebo na konci textu). Umožňuje presne identifikovať publikáciu z ktorej sa preberala myšlienka alebo údaj a označuje jej presné umiestnenie. </w:t>
+        <w:t xml:space="preserve"> (angl. citacion) je skrátený odkaz umiestnený v zátvorkách vnútri textu alebo pripojený k textu ako poznámka (v dolnej časti strany, na konci kapitoly alebo na konci textu). Umožňuje presne identifikovať publikáciu z ktorej sa preberala myšlienka alebo údaj a označuje jej presné umiestnenie. </w:t>
       </w:r>
       <w:r>
         <w:rPr>
@@ -5558,6 +5593,7 @@
         <w:spacing w:after="0" w:line="240" w:lineRule="auto"/>
       </w:pPr>
       <w:r>
+        <w:lastRenderedPageBreak/>
         <w:t>V záverečných prácach odporúčame Techniku číselných odkazov v hranatých zátvorkách, príklad: [2].</w:t>
       </w:r>
     </w:p>
@@ -5670,7 +5706,107 @@
         <w:pStyle w:val="Heading2"/>
       </w:pPr>
       <w:r>
-        <w:t>Machine learning</w:t>
+        <w:t>Strojové učenie</w:t>
+      </w:r>
+    </w:p>
+    <w:p>
+      <w:r>
+        <w:t>Strojov</w:t>
+      </w:r>
+      <w:r>
+        <w:t>é učenie je pod</w:t>
+      </w:r>
+      <w:r>
+        <w:t>oblas</w:t>
+      </w:r>
+      <w:r>
+        <w:t>ťou</w:t>
+      </w:r>
+      <w:r>
+        <w:t xml:space="preserve"> umelej inteligencie</w:t>
+      </w:r>
+      <w:r>
+        <w:t>.</w:t>
+      </w:r>
+      <w:r>
+        <w:t>**</w:t>
+      </w:r>
+    </w:p>
+    <w:p>
+      <w:r>
+        <w:t>Strojové učenie je zastrešujúci pojem pre rodinu algoritmov ktoré sú schopné</w:t>
+      </w:r>
+      <w:r>
+        <w:t xml:space="preserve"> plniť svoju danú úlohu bez toho aby mali explicitne naprogramovaný postup pre jej plnenie.</w:t>
+      </w:r>
+      <w:r>
+        <w:t xml:space="preserve"> </w:t>
+      </w:r>
+    </w:p>
+    <w:p>
+      <w:r>
+        <w:t xml:space="preserve">Pre dosiahnutie tohto cieľa oblasť strojového učenia popisuje metódy a algoritmy ktoré </w:t>
+      </w:r>
+      <w:r>
+        <w:t>sa</w:t>
+      </w:r>
+      <w:r>
+        <w:t xml:space="preserve"> dokážu učiť</w:t>
+      </w:r>
+      <w:r>
+        <w:t xml:space="preserve"> z poskytnutých dát a zlepšovať svoju presnosť pri plnení danej úlohy</w:t>
+      </w:r>
+      <w:r>
+        <w:t>.</w:t>
+      </w:r>
+    </w:p>
+    <w:p>
+      <w:r>
+        <w:t>V čase písania tejto práce existujú</w:t>
+      </w:r>
+      <w:r>
+        <w:t xml:space="preserve"> 3</w:t>
+      </w:r>
+      <w:r>
+        <w:t xml:space="preserve"> základné metódy ako pristupovať k</w:t>
+      </w:r>
+      <w:r>
+        <w:t> </w:t>
+      </w:r>
+      <w:r>
+        <w:t>učeniu.</w:t>
+      </w:r>
+    </w:p>
+    <w:p/>
+    <w:p>
+      <w:pPr>
+        <w:pStyle w:val="Heading3"/>
+      </w:pPr>
+      <w:r>
+        <w:t>Učenie bez učite</w:t>
+      </w:r>
+      <w:r>
+        <w:t>ľa</w:t>
+      </w:r>
+    </w:p>
+    <w:p>
+      <w:r>
+        <w:t>Pri učení bez učiteľa su použíté neoznačené dáta. Algoritmus nevie čo tieto dáta predstavujú</w:t>
+      </w:r>
+      <w:r>
+        <w:t>.</w:t>
+      </w:r>
+      <w:r>
+        <w:t> </w:t>
+      </w:r>
+      <w:r>
+        <w:t>Podľa aplikácie j</w:t>
+      </w:r>
+      <w:r>
+        <w:t>eho úlohou</w:t>
+      </w:r>
+      <w:r>
+        <w:t xml:space="preserve"> môže byť:</w:t>
       </w:r>
     </w:p>
     <w:p>
@@ -5678,67 +5814,23 @@
         <w:pStyle w:val="ListParagraph"/>
         <w:numPr>
           <w:ilvl w:val="0"/>
-          <w:numId w:val="19"/>
+          <w:numId w:val="21"/>
         </w:numPr>
       </w:pPr>
       <w:r>
-        <w:t>Machine learning</w:t>
-      </w:r>
-    </w:p>
-    <w:p>
-      <w:pPr>
-        <w:pStyle w:val="ListParagraph"/>
-        <w:numPr>
-          <w:ilvl w:val="1"/>
-          <w:numId w:val="19"/>
-        </w:numPr>
-      </w:pPr>
-      <w:r>
-        <w:t> pristupy</w:t>
-      </w:r>
-    </w:p>
-    <w:p>
-      <w:pPr>
-        <w:pStyle w:val="ListParagraph"/>
-        <w:numPr>
-          <w:ilvl w:val="2"/>
-          <w:numId w:val="19"/>
-        </w:numPr>
-      </w:pPr>
-      <w:r>
-        <w:t>Supervised</w:t>
-      </w:r>
-    </w:p>
-    <w:p>
-      <w:pPr>
-        <w:pStyle w:val="ListParagraph"/>
-        <w:numPr>
-          <w:ilvl w:val="2"/>
-          <w:numId w:val="19"/>
-        </w:numPr>
-      </w:pPr>
-      <w:r>
-        <w:t>Unsupervised</w:t>
-      </w:r>
-    </w:p>
-    <w:p>
-      <w:pPr>
-        <w:pStyle w:val="ListParagraph"/>
-        <w:numPr>
-          <w:ilvl w:val="2"/>
-          <w:numId w:val="19"/>
-        </w:numPr>
-        <w:rPr>
-          <w:b/>
-          <w:bCs/>
-        </w:rPr>
-      </w:pPr>
-      <w:r>
-        <w:rPr>
-          <w:b/>
-          <w:bCs/>
-        </w:rPr>
-        <w:t xml:space="preserve">Reinforcement </w:t>
+        <w:t>Hľadanie</w:t>
+      </w:r>
+      <w:r>
+        <w:t xml:space="preserve"> spojitosti a štruktúr</w:t>
+      </w:r>
+      <w:r>
+        <w:t>y</w:t>
+      </w:r>
+      <w:r>
+        <w:t xml:space="preserve"> ktorá sa v daných dátach nachádza</w:t>
+      </w:r>
+      <w:r>
+        <w:t>.</w:t>
       </w:r>
     </w:p>
     <w:p>
@@ -5746,80 +5838,360 @@
         <w:pStyle w:val="ListParagraph"/>
         <w:numPr>
           <w:ilvl w:val="0"/>
-          <w:numId w:val="19"/>
+          <w:numId w:val="21"/>
         </w:numPr>
       </w:pPr>
       <w:r>
-        <w:t>Reiforcement learning</w:t>
-      </w:r>
-    </w:p>
-    <w:p>
-      <w:pPr>
-        <w:pStyle w:val="ListParagraph"/>
-        <w:numPr>
-          <w:ilvl w:val="1"/>
-          <w:numId w:val="19"/>
-        </w:numPr>
-      </w:pPr>
-      <w:r>
-        <w:t> P</w:t>
-      </w:r>
-      <w:r>
-        <w:t>opis</w:t>
-      </w:r>
-      <w:r>
-        <w:t xml:space="preserve"> pristupu</w:t>
+        <w:t>I</w:t>
+      </w:r>
+      <w:r>
+        <w:t>dentifik</w:t>
+      </w:r>
+      <w:r>
+        <w:t>ácia</w:t>
+      </w:r>
+      <w:r>
+        <w:t xml:space="preserve"> výnim</w:t>
+      </w:r>
+      <w:r>
+        <w:t>iek</w:t>
+      </w:r>
+      <w:r>
+        <w:t xml:space="preserve"> skrývajúc</w:t>
+      </w:r>
+      <w:r>
+        <w:t>ich</w:t>
+      </w:r>
+      <w:r>
+        <w:t xml:space="preserve"> sa v daných dátach. </w:t>
+      </w:r>
+    </w:p>
+    <w:p>
+      <w:r>
+        <w:t>Algoritmy využivajúce túto metódu sa použivajú napríklad</w:t>
+      </w:r>
+      <w:r>
+        <w:t xml:space="preserve"> v</w:t>
+      </w:r>
+      <w:r>
+        <w:t> marketingu kde dokážu identifikovať zákazníkov s podobnými atribútmi</w:t>
+      </w:r>
+      <w:r>
+        <w:t>.</w:t>
+      </w:r>
+    </w:p>
+    <w:p/>
+    <w:p>
+      <w:pPr>
+        <w:pStyle w:val="Heading3"/>
+      </w:pPr>
+      <w:r>
+        <w:t>Učenie s učiteľom</w:t>
+      </w:r>
+    </w:p>
+    <w:p>
+      <w:r>
+        <w:t>Učenie s učiteľom využíva označené dáta, kde algoritmus dostane konkretný údaj aj s „popisom“ čo daný údaj predstavuje. Algoritmus spracúva tieto dáta a predikuje čo tieto dáta predstavujú. Po vytvorení predikcie svoj odhad porovná s nálepkou a upraví svoj vnútorný model. Po natrenovaní dok</w:t>
+      </w:r>
+      <w:r>
+        <w:t>áže tento algoritmus robiť predikcie aj pre neoznačené dáta. Učenie s učiteľom sa používa v aplikáciach kde sa na základe historických dát dajú predpovedať budúce udalosti</w:t>
+      </w:r>
+      <w:r>
+        <w:t>.</w:t>
+      </w:r>
+    </w:p>
+    <w:p/>
+    <w:p>
+      <w:pPr>
+        <w:pStyle w:val="Heading3"/>
+      </w:pPr>
+      <w:r>
+        <w:lastRenderedPageBreak/>
+        <w:t>Učenie posilňovaním</w:t>
+      </w:r>
+    </w:p>
+    <w:p>
+      <w:r>
+        <w:t>Pri učení posilňovaním je algoritmu poskytnuté prostredie v ktorom dokáže vykonávať akcie. V takomto prostredí algoritmus pomocou metódy pokus omyl vykonáva akcie za ktoré je odmenený a jeho cieľom je maximalizovať tieto odmeny.</w:t>
+      </w:r>
+    </w:p>
+    <w:p/>
+    <w:p>
+      <w:pPr>
+        <w:pStyle w:val="Heading2"/>
+      </w:pPr>
+      <w:r>
+        <w:t>Učenie posilňovaním</w:t>
+      </w:r>
+    </w:p>
+    <w:p>
+      <w:pPr>
+        <w:pStyle w:val="Heading3"/>
+      </w:pPr>
+      <w:r>
+        <w:t>Základný princíp</w:t>
+      </w:r>
+    </w:p>
+    <w:p>
+      <w:r>
+        <w:t xml:space="preserve">Pri učení posilňovaním je našim cieľom </w:t>
+      </w:r>
+      <w:r>
+        <w:t>vytvoriť algoritmus - agenta ktorý vie vybrať najlepšiu možnú akciu z</w:t>
+      </w:r>
+      <w:r>
+        <w:t> </w:t>
+      </w:r>
+      <w:r>
+        <w:t>množiny</w:t>
+      </w:r>
+      <w:r>
+        <w:t xml:space="preserve"> všetkých</w:t>
+      </w:r>
+      <w:r>
+        <w:t xml:space="preserve"> možných akcií v danom prostredí.</w:t>
+      </w:r>
+    </w:p>
+    <w:p>
+      <w:r>
+        <w:t>Pre dosiahnutie tohto cieľa musí mať agent prístup k</w:t>
+      </w:r>
+      <w:r>
+        <w:t> </w:t>
+      </w:r>
+      <w:r>
+        <w:t>prostrediu</w:t>
+      </w:r>
+      <w:r>
+        <w:t xml:space="preserve"> (Environment)</w:t>
+      </w:r>
+      <w:r>
+        <w:t xml:space="preserve"> v ktorom može vykonávať kroky. Krok zvyčajne pozostáva</w:t>
+      </w:r>
+      <w:r>
+        <w:t xml:space="preserve"> z</w:t>
+      </w:r>
+      <w:r>
+        <w:t> </w:t>
+      </w:r>
+      <w:r>
+        <w:t>akcie</w:t>
+      </w:r>
+      <w:r>
+        <w:t xml:space="preserve"> (</w:t>
+      </w:r>
+      <w:r>
+        <w:t>a</w:t>
+      </w:r>
+      <w:r>
+        <w:rPr>
+          <w:vertAlign w:val="subscript"/>
+        </w:rPr>
+        <w:t>t</w:t>
+      </w:r>
+      <w:r>
+        <w:t>)</w:t>
+      </w:r>
+      <w:r>
+        <w:t xml:space="preserve"> vybranej agentom ktorá po vstupe do prostredia vyprodukuje </w:t>
+      </w:r>
+      <w:r>
+        <w:t>stav</w:t>
       </w:r>
       <w:r>
         <w:t xml:space="preserve"> </w:t>
       </w:r>
-    </w:p>
-    <w:p>
-      <w:pPr>
-        <w:pStyle w:val="ListParagraph"/>
-        <w:numPr>
-          <w:ilvl w:val="1"/>
-          <w:numId w:val="19"/>
-        </w:numPr>
-      </w:pPr>
-      <w:r>
-        <w:t> vyhody, nevyhody oproti ostatnym pristupom</w:t>
-      </w:r>
-    </w:p>
-    <w:p>
-      <w:pPr>
-        <w:pStyle w:val="ListParagraph"/>
-        <w:numPr>
-          <w:ilvl w:val="1"/>
-          <w:numId w:val="19"/>
-        </w:numPr>
-      </w:pPr>
-      <w:r>
-        <w:t> implementacie</w:t>
-      </w:r>
-      <w:r>
-        <w:tab/>
-      </w:r>
-    </w:p>
-    <w:p>
-      <w:pPr>
-        <w:pStyle w:val="ListParagraph"/>
-        <w:numPr>
-          <w:ilvl w:val="2"/>
-          <w:numId w:val="19"/>
-        </w:numPr>
-      </w:pPr>
-      <w:r>
-        <w:t>Q – learning</w:t>
-      </w:r>
-    </w:p>
-    <w:p>
-      <w:pPr>
-        <w:pStyle w:val="ListParagraph"/>
-        <w:numPr>
-          <w:ilvl w:val="2"/>
-          <w:numId w:val="19"/>
-        </w:numPr>
+      <w:r>
+        <w:t>(S</w:t>
+      </w:r>
+      <w:r>
+        <w:rPr>
+          <w:vertAlign w:val="subscript"/>
+        </w:rPr>
+        <w:t>t</w:t>
+      </w:r>
+      <w:r>
+        <w:t>)</w:t>
+      </w:r>
+      <w:r>
+        <w:t xml:space="preserve"> čo je aktuálny stav nášho prostredia a</w:t>
+      </w:r>
+      <w:r>
+        <w:t> </w:t>
+      </w:r>
+      <w:r>
+        <w:t>odmen</w:t>
+      </w:r>
+      <w:r>
+        <w:t>a</w:t>
+      </w:r>
+      <w:r>
+        <w:t xml:space="preserve"> (R</w:t>
+      </w:r>
+      <w:r>
+        <w:rPr>
+          <w:vertAlign w:val="subscript"/>
+        </w:rPr>
+        <w:t>t</w:t>
+      </w:r>
+      <w:r>
+        <w:t>)</w:t>
+      </w:r>
+      <w:r>
+        <w:t xml:space="preserve"> za </w:t>
+      </w:r>
+      <w:r>
+        <w:t>vykonanie tejto akcie</w:t>
+      </w:r>
+      <w:r>
+        <w:t>.</w:t>
+      </w:r>
+    </w:p>
+    <w:p>
+      <w:r>
+        <w:t xml:space="preserve">Počítačové hry majú častokrát systém v ktorom hráč </w:t>
+      </w:r>
+      <w:r>
+        <w:t xml:space="preserve">vykonáva akcie nad herným prostredím a úspešnými akciami </w:t>
+      </w:r>
+      <w:r>
+        <w:t>zvyšuje svoje skóre</w:t>
+      </w:r>
+      <w:r>
+        <w:t>.</w:t>
+      </w:r>
+      <w:r>
+        <w:t xml:space="preserve"> </w:t>
+      </w:r>
+      <w:r>
+        <w:t>P</w:t>
+      </w:r>
+      <w:r>
+        <w:t xml:space="preserve">reto sú hry </w:t>
+      </w:r>
+      <w:r>
+        <w:t>ukážkovým prostredím</w:t>
+      </w:r>
+      <w:r>
+        <w:t xml:space="preserve">  </w:t>
+      </w:r>
+      <w:r>
+        <w:t>pre vývin a testovanie agentov využívajúcich tento princíp učenia</w:t>
+      </w:r>
+      <w:r>
+        <w:t xml:space="preserve">. </w:t>
+      </w:r>
+    </w:p>
+    <w:p/>
+    <w:p>
+      <w:pPr>
+        <w:keepNext/>
+      </w:pPr>
+      <w:r>
+        <w:rPr>
+          <w:noProof/>
+        </w:rPr>
+        <w:drawing>
+          <wp:inline distT="0" distB="0" distL="0" distR="0" wp14:anchorId="45096106" wp14:editId="44E2B43C">
+            <wp:extent cx="4488671" cy="2314575"/>
+            <wp:effectExtent l="0" t="0" r="0" b="0"/>
+            <wp:docPr id="1" name="Picture 1" descr="Reinforcement Learning, Agent and Environment. | Download Scientific Diagram"/>
+            <wp:cNvGraphicFramePr>
+              <a:graphicFrameLocks xmlns:a="http://schemas.openxmlformats.org/drawingml/2006/main" noChangeAspect="1"/>
+            </wp:cNvGraphicFramePr>
+            <a:graphic xmlns:a="http://schemas.openxmlformats.org/drawingml/2006/main">
+              <a:graphicData uri="http://schemas.openxmlformats.org/drawingml/2006/picture">
+                <pic:pic xmlns:pic="http://schemas.openxmlformats.org/drawingml/2006/picture">
+                  <pic:nvPicPr>
+                    <pic:cNvPr id="0" name="Picture 1" descr="Reinforcement Learning, Agent and Environment. | Download Scientific Diagram"/>
+                    <pic:cNvPicPr>
+                      <a:picLocks noChangeAspect="1" noChangeArrowheads="1"/>
+                    </pic:cNvPicPr>
+                  </pic:nvPicPr>
+                  <pic:blipFill>
+                    <a:blip r:embed="rId17">
+                      <a:extLst>
+                        <a:ext uri="{28A0092B-C50C-407E-A947-70E740481C1C}">
+                          <a14:useLocalDpi xmlns:a14="http://schemas.microsoft.com/office/drawing/2010/main" val="0"/>
+                        </a:ext>
+                      </a:extLst>
+                    </a:blip>
+                    <a:srcRect/>
+                    <a:stretch>
+                      <a:fillRect/>
+                    </a:stretch>
+                  </pic:blipFill>
+                  <pic:spPr bwMode="auto">
+                    <a:xfrm>
+                      <a:off x="0" y="0"/>
+                      <a:ext cx="4496818" cy="2318776"/>
+                    </a:xfrm>
+                    <a:prstGeom prst="rect">
+                      <a:avLst/>
+                    </a:prstGeom>
+                    <a:noFill/>
+                    <a:ln>
+                      <a:noFill/>
+                    </a:ln>
+                  </pic:spPr>
+                </pic:pic>
+              </a:graphicData>
+            </a:graphic>
+          </wp:inline>
+        </w:drawing>
+      </w:r>
+    </w:p>
+    <w:p>
+      <w:pPr>
+        <w:pStyle w:val="Caption"/>
+      </w:pPr>
+      <w:r>
+        <w:t xml:space="preserve">Obrázok </w:t>
+      </w:r>
+      <w:r>
+        <w:t>1</w:t>
+      </w:r>
+      <w:r>
+        <w:t>.</w:t>
+      </w:r>
+      <w:r>
+        <w:t>1</w:t>
+      </w:r>
+      <w:r>
+        <w:t xml:space="preserve">: </w:t>
+      </w:r>
+      <w:r>
+        <w:t>Princíp učenia posilňovaním</w:t>
+      </w:r>
+    </w:p>
+    <w:p/>
+    <w:p/>
+    <w:p/>
+    <w:p>
+      <w:pPr>
+        <w:pStyle w:val="Heading3"/>
+      </w:pPr>
+      <w:r>
+        <w:t>Tabuľkové metódy</w:t>
+      </w:r>
+      <w:r>
+        <w:t xml:space="preserve"> </w:t>
+      </w:r>
+    </w:p>
+    <w:p>
+      <w:r>
+        <w:t>Existuje viac prístupov k učeniu posilňovaním. Jedným z nich sú tabuľkové metódy. Základom tabuľkových metód je takzvaný Q - learning algoritmus</w:t>
+      </w:r>
+      <w:r>
+        <w:t xml:space="preserve"> ktorý na učenie využíva Q value</w:t>
+      </w:r>
+      <w:r>
+        <w:t xml:space="preserve">. </w:t>
+      </w:r>
+    </w:p>
+    <w:p/>
+    <w:p>
+      <w:pPr>
         <w:rPr>
           <w:b/>
           <w:bCs/>
@@ -5830,40 +6202,424 @@
           <w:b/>
           <w:bCs/>
         </w:rPr>
-        <w:t>Policy gradient</w:t>
-      </w:r>
-    </w:p>
-    <w:p>
-      <w:pPr>
-        <w:pStyle w:val="ListParagraph"/>
-        <w:numPr>
-          <w:ilvl w:val="1"/>
-          <w:numId w:val="19"/>
-        </w:numPr>
-      </w:pPr>
-      <w:r>
-        <w:t> Policy gradient</w:t>
-      </w:r>
-    </w:p>
-    <w:p>
-      <w:pPr>
-        <w:pStyle w:val="ListParagraph"/>
-        <w:numPr>
-          <w:ilvl w:val="2"/>
-          <w:numId w:val="19"/>
-        </w:numPr>
-      </w:pPr>
-      <w:r>
-        <w:t>Actor critic metody</w:t>
-      </w:r>
-    </w:p>
-    <w:p>
-      <w:pPr>
-        <w:pStyle w:val="ListParagraph"/>
-        <w:numPr>
-          <w:ilvl w:val="3"/>
-          <w:numId w:val="19"/>
-        </w:numPr>
+        <w:t>Q – learning algoritmus</w:t>
+      </w:r>
+    </w:p>
+    <w:p>
+      <w:r>
+        <w:t xml:space="preserve">Hlavným komponentom Q – learning algoritmu je Q tabuľka, čo je </w:t>
+      </w:r>
+      <w:r>
+        <w:t xml:space="preserve">dvojrozmerné pole tvaru </w:t>
+      </w:r>
+      <w:r>
+        <w:rPr>
+          <w:lang w:val="en-US"/>
+        </w:rPr>
+        <w:t>[ stav , akcia ] ktor</w:t>
+      </w:r>
+      <w:r>
+        <w:t>é sa na začiatku inicializuje na 0.</w:t>
+      </w:r>
+    </w:p>
+    <w:p>
+      <w:pPr>
+        <w:keepNext/>
+        <w:jc w:val="center"/>
+      </w:pPr>
+      <w:r>
+        <w:rPr>
+          <w:noProof/>
+        </w:rPr>
+        <w:drawing>
+          <wp:inline distT="0" distB="0" distL="0" distR="0" wp14:anchorId="3951BC21" wp14:editId="7FBD11CF">
+            <wp:extent cx="2495550" cy="2195468"/>
+            <wp:effectExtent l="0" t="0" r="0" b="0"/>
+            <wp:docPr id="2" name="Picture 2" descr="Making Money With Algo Trading for Dummies: The Q-Learning Agent | by  Filippos Dounis | DataDrivenInvestor"/>
+            <wp:cNvGraphicFramePr>
+              <a:graphicFrameLocks xmlns:a="http://schemas.openxmlformats.org/drawingml/2006/main" noChangeAspect="1"/>
+            </wp:cNvGraphicFramePr>
+            <a:graphic xmlns:a="http://schemas.openxmlformats.org/drawingml/2006/main">
+              <a:graphicData uri="http://schemas.openxmlformats.org/drawingml/2006/picture">
+                <pic:pic xmlns:pic="http://schemas.openxmlformats.org/drawingml/2006/picture">
+                  <pic:nvPicPr>
+                    <pic:cNvPr id="0" name="Picture 1" descr="Making Money With Algo Trading for Dummies: The Q-Learning Agent | by  Filippos Dounis | DataDrivenInvestor"/>
+                    <pic:cNvPicPr>
+                      <a:picLocks noChangeAspect="1" noChangeArrowheads="1"/>
+                    </pic:cNvPicPr>
+                  </pic:nvPicPr>
+                  <pic:blipFill>
+                    <a:blip r:embed="rId18">
+                      <a:extLst>
+                        <a:ext uri="{28A0092B-C50C-407E-A947-70E740481C1C}">
+                          <a14:useLocalDpi xmlns:a14="http://schemas.microsoft.com/office/drawing/2010/main" val="0"/>
+                        </a:ext>
+                      </a:extLst>
+                    </a:blip>
+                    <a:srcRect/>
+                    <a:stretch>
+                      <a:fillRect/>
+                    </a:stretch>
+                  </pic:blipFill>
+                  <pic:spPr bwMode="auto">
+                    <a:xfrm>
+                      <a:off x="0" y="0"/>
+                      <a:ext cx="2546309" cy="2240124"/>
+                    </a:xfrm>
+                    <a:prstGeom prst="rect">
+                      <a:avLst/>
+                    </a:prstGeom>
+                    <a:noFill/>
+                    <a:ln>
+                      <a:noFill/>
+                    </a:ln>
+                  </pic:spPr>
+                </pic:pic>
+              </a:graphicData>
+            </a:graphic>
+          </wp:inline>
+        </w:drawing>
+      </w:r>
+    </w:p>
+    <w:p>
+      <w:pPr>
+        <w:pStyle w:val="Caption"/>
+      </w:pPr>
+      <w:r>
+        <w:t xml:space="preserve">Obrázok </w:t>
+      </w:r>
+      <w:r>
+        <w:t>1</w:t>
+      </w:r>
+      <w:r>
+        <w:t>.</w:t>
+      </w:r>
+      <w:r>
+        <w:t>2</w:t>
+      </w:r>
+      <w:r>
+        <w:t xml:space="preserve">: </w:t>
+      </w:r>
+      <w:r>
+        <w:t>Vizualizácia Q – tabuľky</w:t>
+      </w:r>
+    </w:p>
+    <w:p>
+      <w:r>
+        <w:t xml:space="preserve">Agent </w:t>
+      </w:r>
+      <w:r>
+        <w:t>začína v stave (a1)</w:t>
+      </w:r>
+      <w:r>
+        <w:t xml:space="preserve"> </w:t>
+      </w:r>
+      <w:r>
+        <w:t>kde vykoná akciu (a1) za ktorú dostane odmenu (r1).</w:t>
+      </w:r>
+    </w:p>
+    <w:p>
+      <w:r>
+        <w:t>Vyberanie akcie môže nastať dvojako:</w:t>
+      </w:r>
+      <w:r>
+        <w:t xml:space="preserve"> </w:t>
+      </w:r>
+      <w:r>
+        <w:t>v</w:t>
+      </w:r>
+      <w:r>
+        <w:t>yuž</w:t>
+      </w:r>
+      <w:r>
+        <w:t>itím</w:t>
+      </w:r>
+      <w:r>
+        <w:t xml:space="preserve"> (Q tabuľky) alebo objavovaním.</w:t>
+      </w:r>
+    </w:p>
+    <w:p>
+      <w:pPr>
+        <w:ind w:firstLine="0"/>
+      </w:pPr>
+      <w:r>
+        <w:t>Pri objavovaní sa zvolí náhodná akcia pre daný stav. Týmto spôsobom dokáže agent objaviť nové stratégie ktoré nie su zarátané v Q tabuľke.</w:t>
+      </w:r>
+    </w:p>
+    <w:p>
+      <w:pPr>
+        <w:ind w:firstLine="0"/>
+      </w:pPr>
+      <w:r>
+        <w:t xml:space="preserve">Pri využívaní Q tabuľky agent vyberá </w:t>
+      </w:r>
+      <w:r>
+        <w:t>akciu s najvyššou hodnotou (Q value) pre daný stav v ktorom sa nachádza.</w:t>
+      </w:r>
+    </w:p>
+    <w:p>
+      <w:pPr>
+        <w:ind w:firstLine="0"/>
+      </w:pPr>
+      <w:r>
+        <w:t>Pomer medzi objavovaním a učením sa dá nastaviť pomocou „Epsilon Greedy“ metódy. V jej najjednoduchšej podobe môžme pomer medzi objavovaním a využívaním určiť fixne: napríklad 1 z 10 akcii bude náhodná.</w:t>
+      </w:r>
+    </w:p>
+    <w:p>
+      <w:pPr>
+        <w:keepNext/>
+        <w:jc w:val="center"/>
+      </w:pPr>
+      <w:r>
+        <w:rPr>
+          <w:noProof/>
+        </w:rPr>
+        <w:lastRenderedPageBreak/>
+        <w:drawing>
+          <wp:inline distT="0" distB="0" distL="0" distR="0" wp14:anchorId="0CC42CFB" wp14:editId="040086DF">
+            <wp:extent cx="2618944" cy="1038225"/>
+            <wp:effectExtent l="19050" t="19050" r="0" b="0"/>
+            <wp:docPr id="3" name="Picture 3"/>
+            <wp:cNvGraphicFramePr>
+              <a:graphicFrameLocks xmlns:a="http://schemas.openxmlformats.org/drawingml/2006/main" noChangeAspect="1"/>
+            </wp:cNvGraphicFramePr>
+            <a:graphic xmlns:a="http://schemas.openxmlformats.org/drawingml/2006/main">
+              <a:graphicData uri="http://schemas.openxmlformats.org/drawingml/2006/picture">
+                <pic:pic xmlns:pic="http://schemas.openxmlformats.org/drawingml/2006/picture">
+                  <pic:nvPicPr>
+                    <pic:cNvPr id="1" name=""/>
+                    <pic:cNvPicPr/>
+                  </pic:nvPicPr>
+                  <pic:blipFill>
+                    <a:blip r:embed="rId19"/>
+                    <a:stretch>
+                      <a:fillRect/>
+                    </a:stretch>
+                  </pic:blipFill>
+                  <pic:spPr>
+                    <a:xfrm>
+                      <a:off x="0" y="0"/>
+                      <a:ext cx="2675712" cy="1060730"/>
+                    </a:xfrm>
+                    <a:prstGeom prst="rect">
+                      <a:avLst/>
+                    </a:prstGeom>
+                    <a:ln>
+                      <a:solidFill>
+                        <a:schemeClr val="tx1"/>
+                      </a:solidFill>
+                    </a:ln>
+                  </pic:spPr>
+                </pic:pic>
+              </a:graphicData>
+            </a:graphic>
+          </wp:inline>
+        </w:drawing>
+      </w:r>
+    </w:p>
+    <w:p>
+      <w:pPr>
+        <w:pStyle w:val="Caption"/>
+      </w:pPr>
+      <w:r>
+        <w:t xml:space="preserve">Obrázok </w:t>
+      </w:r>
+      <w:r>
+        <w:t>1</w:t>
+      </w:r>
+      <w:r>
+        <w:t>.</w:t>
+      </w:r>
+      <w:r>
+        <w:t>3</w:t>
+      </w:r>
+      <w:r>
+        <w:t xml:space="preserve">: </w:t>
+      </w:r>
+      <w:r>
+        <w:t>Príklad Epsilon Greedy metódy</w:t>
+      </w:r>
+    </w:p>
+    <w:p>
+      <w:r>
+        <w:t xml:space="preserve">Po vykonaní akcie sa aktualizujú hodnoty Q tabuľky. </w:t>
+      </w:r>
+      <w:r>
+        <w:t xml:space="preserve">Na tento účel slúži vzorec pre počítanie Q hodnoty. </w:t>
+      </w:r>
+    </w:p>
+    <w:p>
+      <w:pPr>
+        <w:keepNext/>
+        <w:jc w:val="center"/>
+      </w:pPr>
+      <w:r>
+        <w:rPr>
+          <w:noProof/>
+        </w:rPr>
+        <w:drawing>
+          <wp:inline distT="0" distB="0" distL="0" distR="0" wp14:anchorId="2DD73E6C" wp14:editId="349D5C47">
+            <wp:extent cx="5114925" cy="355664"/>
+            <wp:effectExtent l="19050" t="19050" r="0" b="6350"/>
+            <wp:docPr id="5" name="Picture 5"/>
+            <wp:cNvGraphicFramePr>
+              <a:graphicFrameLocks xmlns:a="http://schemas.openxmlformats.org/drawingml/2006/main" noChangeAspect="1"/>
+            </wp:cNvGraphicFramePr>
+            <a:graphic xmlns:a="http://schemas.openxmlformats.org/drawingml/2006/main">
+              <a:graphicData uri="http://schemas.openxmlformats.org/drawingml/2006/picture">
+                <pic:pic xmlns:pic="http://schemas.openxmlformats.org/drawingml/2006/picture">
+                  <pic:nvPicPr>
+                    <pic:cNvPr id="1" name=""/>
+                    <pic:cNvPicPr/>
+                  </pic:nvPicPr>
+                  <pic:blipFill>
+                    <a:blip r:embed="rId20"/>
+                    <a:stretch>
+                      <a:fillRect/>
+                    </a:stretch>
+                  </pic:blipFill>
+                  <pic:spPr>
+                    <a:xfrm>
+                      <a:off x="0" y="0"/>
+                      <a:ext cx="5254564" cy="365374"/>
+                    </a:xfrm>
+                    <a:prstGeom prst="rect">
+                      <a:avLst/>
+                    </a:prstGeom>
+                    <a:ln>
+                      <a:solidFill>
+                        <a:schemeClr val="tx1"/>
+                      </a:solidFill>
+                    </a:ln>
+                  </pic:spPr>
+                </pic:pic>
+              </a:graphicData>
+            </a:graphic>
+          </wp:inline>
+        </w:drawing>
+      </w:r>
+    </w:p>
+    <w:p>
+      <w:pPr>
+        <w:pStyle w:val="Caption"/>
+      </w:pPr>
+      <w:r>
+        <w:t xml:space="preserve">Obrázok </w:t>
+      </w:r>
+      <w:r>
+        <w:t>1</w:t>
+      </w:r>
+      <w:r>
+        <w:t>.</w:t>
+      </w:r>
+      <w:r>
+        <w:t>4</w:t>
+      </w:r>
+      <w:r>
+        <w:t xml:space="preserve">: </w:t>
+      </w:r>
+      <w:r>
+        <w:t>Vzorec pre počítanie Q hodnoty</w:t>
+      </w:r>
+    </w:p>
+    <w:p/>
+    <w:p>
+      <w:r>
+        <w:t xml:space="preserve">Miera učenia </w:t>
+      </w:r>
+      <w:r>
+        <w:t>(learning rate – lr alebo aj alpha</w:t>
+      </w:r>
+      <w:r>
+        <w:t xml:space="preserve"> -</w:t>
+      </w:r>
+      <w:r>
+        <w:t xml:space="preserve"> a) predstavuje ako veľmi akceptujeme novú hodnotu</w:t>
+      </w:r>
+      <w:r>
+        <w:t xml:space="preserve"> oproti tej starej</w:t>
+      </w:r>
+      <w:r>
+        <w:t>.</w:t>
+      </w:r>
+      <w:r>
+        <w:t xml:space="preserve"> Vo vzorci vyššie môžme vidieť: aktuálna Q hodnota sa zvýši o mieru učenia a vynásobí sa rozdielom medzi </w:t>
+      </w:r>
+      <w:r>
+        <w:t>maximálnou budúcou</w:t>
+      </w:r>
+      <w:r>
+        <w:t xml:space="preserve"> a aktuálnou Q hodnotou</w:t>
+      </w:r>
+      <w:r>
+        <w:t xml:space="preserve"> zvýšen</w:t>
+      </w:r>
+      <w:r>
+        <w:t>ou</w:t>
+      </w:r>
+      <w:r>
+        <w:t xml:space="preserve"> o aktuálnu odmenu</w:t>
+      </w:r>
+      <w:r>
+        <w:t>.</w:t>
+      </w:r>
+      <w:r>
+        <w:t xml:space="preserve"> To má za následok rýchlejšie zvyšovanie Q hodnôt pri aktualizáciach. </w:t>
+      </w:r>
+    </w:p>
+    <w:p>
+      <w:r>
+        <w:t xml:space="preserve"> </w:t>
+      </w:r>
+      <w:r>
+        <w:t xml:space="preserve">Diskontný faktor (gamma - </w:t>
+      </w:r>
+      <w:r>
+        <w:rPr>
+          <w:rStyle w:val="Emphasis"/>
+        </w:rPr>
+        <w:t>γ</w:t>
+      </w:r>
+      <w:r>
+        <w:t xml:space="preserve">) používame na zníženie dôležitosti budúcich </w:t>
+      </w:r>
+      <w:r>
+        <w:t>Q hodnôt</w:t>
+      </w:r>
+      <w:r>
+        <w:t>.</w:t>
+      </w:r>
+      <w:r>
+        <w:t xml:space="preserve"> </w:t>
+      </w:r>
+      <w:r>
+        <w:t>Pokiaľ je gamma bližšie k 0 tak</w:t>
+      </w:r>
+      <w:r>
+        <w:t xml:space="preserve"> rozdiel medzi budúcou a aktuálnou Q hodnotou </w:t>
+      </w:r>
+      <w:r>
+        <w:t>zaváži menej</w:t>
+      </w:r>
+      <w:r>
+        <w:t xml:space="preserve">. Pri gamma blížiacej sa k 1 bude </w:t>
+      </w:r>
+      <w:r>
+        <w:t xml:space="preserve">rozdiel budúcej vs okamžitej hodnoty viac </w:t>
+      </w:r>
+      <w:r>
+        <w:t>ovplyvňovať aktuálnu odmenu</w:t>
+      </w:r>
+      <w:r>
+        <w:t xml:space="preserve"> (zvýši ju)</w:t>
+      </w:r>
+      <w:r>
+        <w:t xml:space="preserve"> a tým pádom bude agent preferovať budúce odmeny.</w:t>
+      </w:r>
+    </w:p>
+    <w:p/>
+    <w:p>
+      <w:pPr>
         <w:rPr>
           <w:b/>
           <w:bCs/>
@@ -5874,118 +6630,458 @@
           <w:b/>
           <w:bCs/>
         </w:rPr>
-        <w:t>A2C</w:t>
-      </w:r>
-    </w:p>
-    <w:p>
-      <w:pPr>
-        <w:pStyle w:val="ListParagraph"/>
-        <w:numPr>
-          <w:ilvl w:val="3"/>
-          <w:numId w:val="19"/>
-        </w:numPr>
-      </w:pPr>
-      <w:r>
-        <w:t>A3C</w:t>
-      </w:r>
-    </w:p>
-    <w:p>
-      <w:pPr>
-        <w:pStyle w:val="ListParagraph"/>
-        <w:numPr>
-          <w:ilvl w:val="3"/>
-          <w:numId w:val="19"/>
-        </w:numPr>
-      </w:pPr>
-      <w:r>
-        <w:t>PPO</w:t>
-      </w:r>
-    </w:p>
-    <w:p>
-      <w:pPr>
-        <w:pStyle w:val="ListParagraph"/>
-        <w:numPr>
-          <w:ilvl w:val="1"/>
-          <w:numId w:val="19"/>
-        </w:numPr>
-      </w:pPr>
-      <w:r>
-        <w:t xml:space="preserve"> A2C </w:t>
-      </w:r>
-    </w:p>
-    <w:p>
-      <w:pPr>
-        <w:pStyle w:val="ListParagraph"/>
-        <w:numPr>
-          <w:ilvl w:val="2"/>
-          <w:numId w:val="19"/>
-        </w:numPr>
-      </w:pPr>
-      <w:r>
-        <w:t>Popis</w:t>
-      </w:r>
-    </w:p>
-    <w:p>
-      <w:pPr>
-        <w:pStyle w:val="ListParagraph"/>
-        <w:numPr>
-          <w:ilvl w:val="2"/>
-          <w:numId w:val="19"/>
-        </w:numPr>
-      </w:pPr>
-      <w:r>
-        <w:t>Vyhody nevyhody</w:t>
-      </w:r>
-    </w:p>
-    <w:p>
-      <w:pPr>
-        <w:pStyle w:val="ListParagraph"/>
-        <w:numPr>
-          <w:ilvl w:val="1"/>
-          <w:numId w:val="19"/>
-        </w:numPr>
-      </w:pPr>
-      <w:r>
-        <w:t> PPO – state of the art reinforcement learning algo</w:t>
-      </w:r>
-    </w:p>
-    <w:p>
-      <w:pPr>
-        <w:pStyle w:val="ListParagraph"/>
-        <w:numPr>
-          <w:ilvl w:val="2"/>
-          <w:numId w:val="19"/>
-        </w:numPr>
-      </w:pPr>
-      <w:r>
-        <w:t>Popis</w:t>
-      </w:r>
-    </w:p>
-    <w:p>
-      <w:pPr>
-        <w:pStyle w:val="ListParagraph"/>
-        <w:numPr>
-          <w:ilvl w:val="2"/>
-          <w:numId w:val="19"/>
-        </w:numPr>
-      </w:pPr>
-      <w:r>
-        <w:t>Porovanie</w:t>
-      </w:r>
-    </w:p>
-    <w:p>
-      <w:pPr>
-        <w:pStyle w:val="ListParagraph"/>
-        <w:numPr>
-          <w:ilvl w:val="2"/>
-          <w:numId w:val="19"/>
-        </w:numPr>
-      </w:pPr>
-      <w:r>
-        <w:t>Priklad ?</w:t>
+        <w:t>Aktuálny stav</w:t>
+      </w:r>
+    </w:p>
+    <w:p>
+      <w:r>
+        <w:t xml:space="preserve">Kvôli potrebe zostrojenia tabuľky </w:t>
+      </w:r>
+      <w:r>
+        <w:t>sú tieto metódy</w:t>
+      </w:r>
+      <w:r>
+        <w:rPr>
+          <w:lang w:val="en-US"/>
+        </w:rPr>
+        <w:t xml:space="preserve"> </w:t>
+      </w:r>
+      <w:r>
+        <w:t>efektívne</w:t>
+      </w:r>
+      <w:r>
+        <w:rPr>
+          <w:lang w:val="en-US"/>
+        </w:rPr>
+        <w:t xml:space="preserve"> v </w:t>
+      </w:r>
+      <w:r>
+        <w:t>prostrediach s menším počtom stavov a</w:t>
+      </w:r>
+      <w:r>
+        <w:t> </w:t>
+      </w:r>
+      <w:r>
+        <w:t>akcií</w:t>
+      </w:r>
+      <w:r>
+        <w:t xml:space="preserve">. Pre zložitejšie aplikácie kde zostrojenie tabuľky neprichádza do úvahy sa používajú metódy využívajúce hlboké neurónové siete. </w:t>
       </w:r>
     </w:p>
     <w:p/>
+    <w:p/>
+    <w:p/>
+    <w:p/>
+    <w:p>
+      <w:pPr>
+        <w:pStyle w:val="Heading3"/>
+      </w:pPr>
+      <w:r>
+        <w:lastRenderedPageBreak/>
+        <w:t>Umelé n</w:t>
+      </w:r>
+      <w:r>
+        <w:t>eurónové siete</w:t>
+      </w:r>
+    </w:p>
+    <w:p>
+      <w:r>
+        <w:t xml:space="preserve">Umelé neurónové siete sú počítačový systém </w:t>
+      </w:r>
+      <w:r>
+        <w:t xml:space="preserve">určený na </w:t>
+      </w:r>
+      <w:r>
+        <w:t>predik</w:t>
+      </w:r>
+      <w:r>
+        <w:t>ciu</w:t>
+      </w:r>
+      <w:r>
+        <w:t xml:space="preserve"> výstupn</w:t>
+      </w:r>
+      <w:r>
+        <w:t>ých</w:t>
+      </w:r>
+      <w:r>
+        <w:t xml:space="preserve"> hodn</w:t>
+      </w:r>
+      <w:r>
+        <w:t>ôt</w:t>
+      </w:r>
+      <w:r>
+        <w:t xml:space="preserve"> </w:t>
+      </w:r>
+      <w:r>
+        <w:t xml:space="preserve">z poskytnutých </w:t>
+      </w:r>
+      <w:r>
+        <w:t>vstupných hodnôt</w:t>
+      </w:r>
+      <w:r>
+        <w:t>. B</w:t>
+      </w:r>
+      <w:r>
+        <w:t>ol</w:t>
+      </w:r>
+      <w:r>
+        <w:t>i</w:t>
+      </w:r>
+      <w:r>
+        <w:t xml:space="preserve"> vyvynutý po vzore neurónových sieti v ľudskom mozgu</w:t>
+      </w:r>
+      <w:r>
+        <w:t xml:space="preserve"> a do istej miery kopírujú ich funkcionalitu</w:t>
+      </w:r>
+      <w:r>
+        <w:t>.</w:t>
+      </w:r>
+    </w:p>
+    <w:p>
+      <w:pPr>
+        <w:keepNext/>
+        <w:jc w:val="center"/>
+      </w:pPr>
+      <w:r>
+        <w:rPr>
+          <w:noProof/>
+        </w:rPr>
+        <w:drawing>
+          <wp:inline distT="0" distB="0" distL="0" distR="0" wp14:anchorId="48B8E002" wp14:editId="2D45F5E7">
+            <wp:extent cx="3152775" cy="2364492"/>
+            <wp:effectExtent l="0" t="0" r="0" b="0"/>
+            <wp:docPr id="7" name="Picture 7" descr="What is the significance of this Stanford University &quot;Financial Market Time  Series Prediction with RNN's&quot; paper? - Artificial Intelligence Stack  Exchange"/>
+            <wp:cNvGraphicFramePr>
+              <a:graphicFrameLocks xmlns:a="http://schemas.openxmlformats.org/drawingml/2006/main" noChangeAspect="1"/>
+            </wp:cNvGraphicFramePr>
+            <a:graphic xmlns:a="http://schemas.openxmlformats.org/drawingml/2006/main">
+              <a:graphicData uri="http://schemas.openxmlformats.org/drawingml/2006/picture">
+                <pic:pic xmlns:pic="http://schemas.openxmlformats.org/drawingml/2006/picture">
+                  <pic:nvPicPr>
+                    <pic:cNvPr id="0" name="Picture 5" descr="What is the significance of this Stanford University &quot;Financial Market Time  Series Prediction with RNN's&quot; paper? - Artificial Intelligence Stack  Exchange"/>
+                    <pic:cNvPicPr>
+                      <a:picLocks noChangeAspect="1" noChangeArrowheads="1"/>
+                    </pic:cNvPicPr>
+                  </pic:nvPicPr>
+                  <pic:blipFill>
+                    <a:blip r:embed="rId21">
+                      <a:extLst>
+                        <a:ext uri="{28A0092B-C50C-407E-A947-70E740481C1C}">
+                          <a14:useLocalDpi xmlns:a14="http://schemas.microsoft.com/office/drawing/2010/main" val="0"/>
+                        </a:ext>
+                      </a:extLst>
+                    </a:blip>
+                    <a:srcRect/>
+                    <a:stretch>
+                      <a:fillRect/>
+                    </a:stretch>
+                  </pic:blipFill>
+                  <pic:spPr bwMode="auto">
+                    <a:xfrm>
+                      <a:off x="0" y="0"/>
+                      <a:ext cx="3185670" cy="2389162"/>
+                    </a:xfrm>
+                    <a:prstGeom prst="rect">
+                      <a:avLst/>
+                    </a:prstGeom>
+                    <a:noFill/>
+                    <a:ln>
+                      <a:noFill/>
+                    </a:ln>
+                  </pic:spPr>
+                </pic:pic>
+              </a:graphicData>
+            </a:graphic>
+          </wp:inline>
+        </w:drawing>
+      </w:r>
+    </w:p>
+    <w:p>
+      <w:pPr>
+        <w:pStyle w:val="Caption"/>
+      </w:pPr>
+      <w:r>
+        <w:t xml:space="preserve">Obrázok </w:t>
+      </w:r>
+      <w:r>
+        <w:t>1</w:t>
+      </w:r>
+      <w:r>
+        <w:t>.</w:t>
+      </w:r>
+      <w:r>
+        <w:t>5</w:t>
+      </w:r>
+      <w:r>
+        <w:t xml:space="preserve">: </w:t>
+      </w:r>
+      <w:r>
+        <w:t>Príklad použitia neurónovej siete na predikciu ceny bitcoinu</w:t>
+      </w:r>
+    </w:p>
+    <w:p/>
+    <w:p>
+      <w:r>
+        <w:t xml:space="preserve">Umelé neurónové </w:t>
+      </w:r>
+      <w:r>
+        <w:t xml:space="preserve">siete sa skladajú z uzlov – </w:t>
+      </w:r>
+      <w:r>
+        <w:t xml:space="preserve">umelých </w:t>
+      </w:r>
+      <w:r>
+        <w:t>neurónov</w:t>
+      </w:r>
+      <w:r>
+        <w:t xml:space="preserve"> ktoré sú usporiadané po vrstvách. Každá sieť obsahuje vstupnú a výstupnú vrstvu a každý umelý neurón vo vstupnej vrstve je prepojený s každým umelým neurónom vo výstupnej vrstve.  Pridaním ďalších vrstiev medzi vstupnú a výstupnú vrstvu – nazývaných skryté vrstvy a ich následným prepojením získame neurónovú sieť ktorú nazývame hlboká neurónová sieť. </w:t>
+      </w:r>
+    </w:p>
+    <w:p>
+      <w:pPr>
+        <w:keepNext/>
+        <w:jc w:val="center"/>
+      </w:pPr>
+      <w:r>
+        <w:rPr>
+          <w:noProof/>
+        </w:rPr>
+        <w:drawing>
+          <wp:inline distT="0" distB="0" distL="0" distR="0" wp14:anchorId="5CFAAD7F" wp14:editId="50B1A8A1">
+            <wp:extent cx="3619500" cy="2422614"/>
+            <wp:effectExtent l="0" t="0" r="0" b="0"/>
+            <wp:docPr id="4" name="Picture 4" descr="What is a Neural Network? - Databricks"/>
+            <wp:cNvGraphicFramePr>
+              <a:graphicFrameLocks xmlns:a="http://schemas.openxmlformats.org/drawingml/2006/main" noChangeAspect="1"/>
+            </wp:cNvGraphicFramePr>
+            <a:graphic xmlns:a="http://schemas.openxmlformats.org/drawingml/2006/main">
+              <a:graphicData uri="http://schemas.openxmlformats.org/drawingml/2006/picture">
+                <pic:pic xmlns:pic="http://schemas.openxmlformats.org/drawingml/2006/picture">
+                  <pic:nvPicPr>
+                    <pic:cNvPr id="0" name="Picture 1" descr="What is a Neural Network? - Databricks"/>
+                    <pic:cNvPicPr>
+                      <a:picLocks noChangeAspect="1" noChangeArrowheads="1"/>
+                    </pic:cNvPicPr>
+                  </pic:nvPicPr>
+                  <pic:blipFill>
+                    <a:blip r:embed="rId22">
+                      <a:extLst>
+                        <a:ext uri="{28A0092B-C50C-407E-A947-70E740481C1C}">
+                          <a14:useLocalDpi xmlns:a14="http://schemas.microsoft.com/office/drawing/2010/main" val="0"/>
+                        </a:ext>
+                      </a:extLst>
+                    </a:blip>
+                    <a:srcRect/>
+                    <a:stretch>
+                      <a:fillRect/>
+                    </a:stretch>
+                  </pic:blipFill>
+                  <pic:spPr bwMode="auto">
+                    <a:xfrm>
+                      <a:off x="0" y="0"/>
+                      <a:ext cx="3644217" cy="2439158"/>
+                    </a:xfrm>
+                    <a:prstGeom prst="rect">
+                      <a:avLst/>
+                    </a:prstGeom>
+                    <a:noFill/>
+                    <a:ln>
+                      <a:noFill/>
+                    </a:ln>
+                  </pic:spPr>
+                </pic:pic>
+              </a:graphicData>
+            </a:graphic>
+          </wp:inline>
+        </w:drawing>
+      </w:r>
+    </w:p>
+    <w:p>
+      <w:pPr>
+        <w:pStyle w:val="Caption"/>
+      </w:pPr>
+      <w:r>
+        <w:t xml:space="preserve">Obrázok </w:t>
+      </w:r>
+      <w:r>
+        <w:t>1</w:t>
+      </w:r>
+      <w:r>
+        <w:t>.</w:t>
+      </w:r>
+      <w:r>
+        <w:t>6</w:t>
+      </w:r>
+      <w:r>
+        <w:t xml:space="preserve">: </w:t>
+      </w:r>
+      <w:r>
+        <w:t>Hlboká neurónová sieť</w:t>
+      </w:r>
+    </w:p>
+    <w:p/>
+    <w:p>
+      <w:r>
+        <w:t>Vstupné dáta prechádzajú touto sieťou vrstvu po vrstve</w:t>
+      </w:r>
+      <w:r>
+        <w:t>.</w:t>
+      </w:r>
+      <w:r>
+        <w:t xml:space="preserve"> Toto sa nazýva dopredná propagácia.</w:t>
+      </w:r>
+      <w:r>
+        <w:t xml:space="preserve"> </w:t>
+      </w:r>
+      <w:r>
+        <w:t>Každý</w:t>
+      </w:r>
+      <w:r>
+        <w:t xml:space="preserve"> umelý neurón </w:t>
+      </w:r>
+      <w:r>
+        <w:t xml:space="preserve">dostane pole vstupov z predchádzajúcej vrstvy ktoré vynásobi svojími váhami </w:t>
+      </w:r>
+      <w:r>
+        <w:t>(weights - w)</w:t>
+      </w:r>
+      <w:r>
+        <w:t>. Neurón obsahuje jednu váhu pre každy vstup.</w:t>
+      </w:r>
+      <w:r>
+        <w:t xml:space="preserve"> </w:t>
+      </w:r>
+      <w:r>
+        <w:t xml:space="preserve">Po vynásobení sa pripočíta </w:t>
+      </w:r>
+      <w:r>
+        <w:t>bias - b</w:t>
+      </w:r>
+      <w:r>
+        <w:t xml:space="preserve"> a</w:t>
+      </w:r>
+      <w:r>
+        <w:t> spustí</w:t>
+      </w:r>
+      <w:r>
+        <w:t xml:space="preserve"> sa</w:t>
+      </w:r>
+      <w:r>
+        <w:t> aktivačn</w:t>
+      </w:r>
+      <w:r>
+        <w:t>á</w:t>
+      </w:r>
+      <w:r>
+        <w:t xml:space="preserve"> funkci</w:t>
+      </w:r>
+      <w:r>
+        <w:t>a</w:t>
+      </w:r>
+      <w:r>
+        <w:t>.</w:t>
+      </w:r>
+      <w:r>
+        <w:t xml:space="preserve"> Výstup po aplikovaní aktivačnej funkcie pokračuje do neurónov v ďalšej vrstve až kým sa nedostaneme na konečný výstup z neurónovej siete.</w:t>
+      </w:r>
+    </w:p>
+    <w:p>
+      <w:r>
+        <w:t>Váhy a bias sú naučitelné parametre ktoré sa nastavujú v procese ktorý nazývame trénovanie neuróvej siete.</w:t>
+      </w:r>
+    </w:p>
+    <w:p>
+      <w:r>
+        <w:t xml:space="preserve">Aktivačná funkcia je nelineárna funkcia </w:t>
+      </w:r>
+      <w:r>
+        <w:t>vďaka ktorej vie neurónová sieť aproximovať komplexné funkcie.</w:t>
+      </w:r>
+    </w:p>
+    <w:p>
+      <w:pPr>
+        <w:keepNext/>
+        <w:jc w:val="center"/>
+      </w:pPr>
+      <w:r>
+        <w:rPr>
+          <w:noProof/>
+        </w:rPr>
+        <w:drawing>
+          <wp:inline distT="0" distB="0" distL="0" distR="0" wp14:anchorId="5D5D7874" wp14:editId="56717E62">
+            <wp:extent cx="4434633" cy="2105025"/>
+            <wp:effectExtent l="0" t="0" r="0" b="0"/>
+            <wp:docPr id="8" name="Picture 8" descr="A System Based on Artificial Neural Networks for Automatic Classification  of Hydro-generator Stator Windings Partial Discharges"/>
+            <wp:cNvGraphicFramePr>
+              <a:graphicFrameLocks xmlns:a="http://schemas.openxmlformats.org/drawingml/2006/main" noChangeAspect="1"/>
+            </wp:cNvGraphicFramePr>
+            <a:graphic xmlns:a="http://schemas.openxmlformats.org/drawingml/2006/main">
+              <a:graphicData uri="http://schemas.openxmlformats.org/drawingml/2006/picture">
+                <pic:pic xmlns:pic="http://schemas.openxmlformats.org/drawingml/2006/picture">
+                  <pic:nvPicPr>
+                    <pic:cNvPr id="0" name="Picture 7" descr="A System Based on Artificial Neural Networks for Automatic Classification  of Hydro-generator Stator Windings Partial Discharges"/>
+                    <pic:cNvPicPr>
+                      <a:picLocks noChangeAspect="1" noChangeArrowheads="1"/>
+                    </pic:cNvPicPr>
+                  </pic:nvPicPr>
+                  <pic:blipFill>
+                    <a:blip r:embed="rId23" cstate="print">
+                      <a:extLst>
+                        <a:ext uri="{28A0092B-C50C-407E-A947-70E740481C1C}">
+                          <a14:useLocalDpi xmlns:a14="http://schemas.microsoft.com/office/drawing/2010/main" val="0"/>
+                        </a:ext>
+                      </a:extLst>
+                    </a:blip>
+                    <a:srcRect/>
+                    <a:stretch>
+                      <a:fillRect/>
+                    </a:stretch>
+                  </pic:blipFill>
+                  <pic:spPr bwMode="auto">
+                    <a:xfrm>
+                      <a:off x="0" y="0"/>
+                      <a:ext cx="4442703" cy="2108856"/>
+                    </a:xfrm>
+                    <a:prstGeom prst="rect">
+                      <a:avLst/>
+                    </a:prstGeom>
+                    <a:noFill/>
+                    <a:ln>
+                      <a:noFill/>
+                    </a:ln>
+                  </pic:spPr>
+                </pic:pic>
+              </a:graphicData>
+            </a:graphic>
+          </wp:inline>
+        </w:drawing>
+      </w:r>
+    </w:p>
+    <w:p>
+      <w:pPr>
+        <w:pStyle w:val="Caption"/>
+      </w:pPr>
+      <w:r>
+        <w:t>Obrázok 1.</w:t>
+      </w:r>
+      <w:r>
+        <w:t>7</w:t>
+      </w:r>
+      <w:r>
+        <w:t xml:space="preserve">: </w:t>
+      </w:r>
+      <w:r>
+        <w:t>Umelý neurón</w:t>
+      </w:r>
+    </w:p>
+    <w:p>
+      <w:r>
+        <w:t>TRENOVANIE</w:t>
+      </w:r>
+    </w:p>
+    <w:p/>
+    <w:p/>
+    <w:p/>
     <w:p>
       <w:r>
         <w:t xml:space="preserve">Podľa </w:t>
@@ -6049,13 +7145,13 @@
           <w:b/>
           <w:i/>
         </w:rPr>
+        <w:t>Podiel tejto časti práce má tvoriť približne 30 % práce.</w:t>
+      </w:r>
+    </w:p>
+    <w:p/>
+    <w:p>
+      <w:r>
         <w:lastRenderedPageBreak/>
-        <w:t>Podiel tejto časti práce má tvoriť približne 30 % práce.</w:t>
-      </w:r>
-    </w:p>
-    <w:p/>
-    <w:p>
-      <w:r>
         <w:t>Príklad štýlu písania:</w:t>
       </w:r>
     </w:p>
@@ -6594,7 +7690,7 @@
         </w:rPr>
         <w:t xml:space="preserve"> Je to uvedomelý a cieľavedomý </w:t>
       </w:r>
-      <w:hyperlink r:id="rId17" w:tooltip="Postup" w:history="1">
+      <w:hyperlink r:id="rId24" w:tooltip="Postup" w:history="1">
         <w:r>
           <w:rPr>
             <w:rStyle w:val="Hyperlink"/>
@@ -6609,7 +7705,7 @@
         </w:rPr>
         <w:t xml:space="preserve">, určitým spôsobom </w:t>
       </w:r>
-      <w:hyperlink r:id="rId18" w:tooltip="Usporiadanosť" w:history="1">
+      <w:hyperlink r:id="rId25" w:tooltip="Usporiadanosť" w:history="1">
         <w:r>
           <w:rPr>
             <w:rStyle w:val="Hyperlink"/>
@@ -6624,7 +7720,7 @@
         </w:rPr>
         <w:t xml:space="preserve"> </w:t>
       </w:r>
-      <w:hyperlink r:id="rId19" w:tooltip="Činnosť" w:history="1">
+      <w:hyperlink r:id="rId26" w:tooltip="Činnosť" w:history="1">
         <w:r>
           <w:rPr>
             <w:rStyle w:val="Hyperlink"/>
@@ -6639,7 +7735,7 @@
         </w:rPr>
         <w:t xml:space="preserve"> alebo usporiadanie </w:t>
       </w:r>
-      <w:hyperlink r:id="rId20" w:tooltip="Operácia" w:history="1">
+      <w:hyperlink r:id="rId27" w:tooltip="Operácia" w:history="1">
         <w:r>
           <w:rPr>
             <w:rStyle w:val="Hyperlink"/>
@@ -6654,7 +7750,7 @@
         </w:rPr>
         <w:t xml:space="preserve">, pretvárajúcich </w:t>
       </w:r>
-      <w:hyperlink r:id="rId21" w:tooltip="Východisková danosť" w:history="1">
+      <w:hyperlink r:id="rId28" w:tooltip="Východisková danosť" w:history="1">
         <w:r>
           <w:rPr>
             <w:rStyle w:val="Hyperlink"/>
@@ -6669,7 +7765,7 @@
         </w:rPr>
         <w:t xml:space="preserve"> istej </w:t>
       </w:r>
-      <w:hyperlink r:id="rId22" w:tooltip="Cieľavedomá činnosť" w:history="1">
+      <w:hyperlink r:id="rId29" w:tooltip="Cieľavedomá činnosť" w:history="1">
         <w:r>
           <w:rPr>
             <w:rStyle w:val="Hyperlink"/>
@@ -6684,7 +7780,7 @@
         </w:rPr>
         <w:t xml:space="preserve"> na jej zamýšľaný (čiastočne alebo úplne realizovaný) </w:t>
       </w:r>
-      <w:hyperlink r:id="rId23" w:tooltip="Cieľ" w:history="1">
+      <w:hyperlink r:id="rId30" w:tooltip="Cieľ" w:history="1">
         <w:r>
           <w:rPr>
             <w:rStyle w:val="Hyperlink"/>
@@ -6860,7 +7956,7 @@
         </w:rPr>
         <w:t xml:space="preserve">Metóda je poznaný </w:t>
       </w:r>
-      <w:hyperlink r:id="rId24" w:tooltip="Zákon" w:history="1">
+      <w:hyperlink r:id="rId31" w:tooltip="Zákon" w:history="1">
         <w:r>
           <w:rPr>
             <w:rStyle w:val="Hyperlink"/>
@@ -6877,7 +7973,7 @@
         </w:rPr>
         <w:t xml:space="preserve"> premenený na </w:t>
       </w:r>
-      <w:hyperlink r:id="rId25" w:tooltip="Pravidlo" w:history="1">
+      <w:hyperlink r:id="rId32" w:tooltip="Pravidlo" w:history="1">
         <w:r>
           <w:rPr>
             <w:rStyle w:val="Hyperlink"/>
@@ -6894,7 +7990,7 @@
         </w:rPr>
         <w:t xml:space="preserve">, </w:t>
       </w:r>
-      <w:hyperlink r:id="rId26" w:tooltip="Súbor" w:history="1">
+      <w:hyperlink r:id="rId33" w:tooltip="Súbor" w:history="1">
         <w:r>
           <w:rPr>
             <w:rStyle w:val="Hyperlink"/>
@@ -6911,7 +8007,7 @@
         </w:rPr>
         <w:t xml:space="preserve"> </w:t>
       </w:r>
-      <w:hyperlink r:id="rId27" w:tooltip="Pravidlo" w:history="1">
+      <w:hyperlink r:id="rId34" w:tooltip="Pravidlo" w:history="1">
         <w:r>
           <w:rPr>
             <w:rStyle w:val="Hyperlink"/>
@@ -8069,7 +9165,7 @@
       <w:r>
         <w:br/>
       </w:r>
-      <w:hyperlink r:id="rId28" w:history="1">
+      <w:hyperlink r:id="rId35" w:history="1">
         <w:r>
           <w:t>http://www.biodiv.org/convention/articles.asp</w:t>
         </w:r>
@@ -8673,7 +9769,7 @@
                     </pic:cNvPicPr>
                   </pic:nvPicPr>
                   <pic:blipFill rotWithShape="1">
-                    <a:blip r:embed="rId29" cstate="print">
+                    <a:blip r:embed="rId36" cstate="print">
                       <a:extLst>
                         <a:ext uri="{28A0092B-C50C-407E-A947-70E740481C1C}">
                           <a14:useLocalDpi xmlns:a14="http://schemas.microsoft.com/office/drawing/2010/main" val="0"/>
@@ -9540,7 +10636,7 @@
       <w:r>
         <w:t xml:space="preserve">[1] </w:t>
       </w:r>
-      <w:hyperlink r:id="rId30" w:history="1">
+      <w:hyperlink r:id="rId37" w:history="1">
         <w:r>
           <w:rPr>
             <w:rStyle w:val="Hyperlink"/>
@@ -9555,10 +10651,52 @@
         <w:ind w:firstLine="0"/>
         <w:jc w:val="left"/>
       </w:pPr>
+      <w:r>
+        <w:rPr>
+          <w:lang w:val="en-US"/>
+        </w:rPr>
+        <w:t>[2]</w:t>
+      </w:r>
+      <w:r>
+        <w:t xml:space="preserve"> </w:t>
+      </w:r>
+      <w:hyperlink r:id="rId38" w:history="1">
+        <w:r>
+          <w:rPr>
+            <w:rStyle w:val="Hyperlink"/>
+          </w:rPr>
+          <w:t>https://www.expert.ai/blog/machine-learning-definition/</w:t>
+        </w:r>
+      </w:hyperlink>
+    </w:p>
+    <w:p>
+      <w:pPr>
+        <w:spacing w:after="160" w:line="259" w:lineRule="auto"/>
+        <w:ind w:firstLine="0"/>
+        <w:jc w:val="left"/>
+      </w:pPr>
+    </w:p>
+    <w:p>
+      <w:pPr>
+        <w:spacing w:after="160" w:line="259" w:lineRule="auto"/>
+        <w:ind w:firstLine="0"/>
+        <w:jc w:val="left"/>
+      </w:pPr>
+      <w:hyperlink r:id="rId39" w:history="1">
+        <w:r>
+          <w:rPr>
+            <w:rStyle w:val="Hyperlink"/>
+          </w:rPr>
+          <w:t>https://github.com/europa502/RNN-based-Bitcoin-Value-Predictor</w:t>
+        </w:r>
+      </w:hyperlink>
+      <w:r>
+        <w:t xml:space="preserve"> obr 1.5</w:t>
+      </w:r>
     </w:p>
     <w:sectPr>
-      <w:headerReference w:type="default" r:id="rId31"/>
-      <w:footerReference w:type="default" r:id="rId32"/>
+      <w:headerReference w:type="default" r:id="rId40"/>
+      <w:footerReference w:type="default" r:id="rId41"/>
       <w:pgSz w:w="11906" w:h="16838"/>
       <w:pgMar w:top="1418" w:right="1134" w:bottom="1418" w:left="1985" w:header="709" w:footer="709" w:gutter="0"/>
       <w:cols w:space="708"/>
@@ -9646,7 +10784,10 @@
         <w:annotationRef/>
       </w:r>
       <w:r>
-        <w:t xml:space="preserve"> Nastaviť v šablóne  a netreba uvádzať.</w:t>
+        <w:t xml:space="preserve"> </w:t>
+      </w:r>
+      <w:r>
+        <w:t>Nastaviť v šablóne  a netreba uvádzať.</w:t>
       </w:r>
     </w:p>
   </w:comment>
@@ -9831,7 +10972,13 @@
           <w:rPr>
             <w:noProof/>
           </w:rPr>
-          <w:t>26</w:t>
+          <w:t>2</w:t>
+        </w:r>
+        <w:r>
+          <w:rPr>
+            <w:noProof/>
+          </w:rPr>
+          <w:t>6</w:t>
         </w:r>
         <w:r>
           <w:rPr>
@@ -10558,6 +11705,119 @@
     </w:lvl>
   </w:abstractNum>
   <w:abstractNum w:abstractNumId="6" w15:restartNumberingAfterBreak="0">
+    <w:nsid w:val="2E7F0713"/>
+    <w:multiLevelType w:val="hybridMultilevel"/>
+    <w:tmpl w:val="FECECADC"/>
+    <w:lvl w:ilvl="0" w:tplc="0C000001">
+      <w:start w:val="1"/>
+      <w:numFmt w:val="bullet"/>
+      <w:lvlText w:val=""/>
+      <w:lvlJc w:val="left"/>
+      <w:pPr>
+        <w:ind w:left="1429" w:hanging="360"/>
+      </w:pPr>
+      <w:rPr>
+        <w:rFonts w:ascii="Symbol" w:hAnsi="Symbol" w:hint="default"/>
+      </w:rPr>
+    </w:lvl>
+    <w:lvl w:ilvl="1" w:tplc="0C000003" w:tentative="1">
+      <w:start w:val="1"/>
+      <w:numFmt w:val="bullet"/>
+      <w:lvlText w:val="o"/>
+      <w:lvlJc w:val="left"/>
+      <w:pPr>
+        <w:ind w:left="2149" w:hanging="360"/>
+      </w:pPr>
+      <w:rPr>
+        <w:rFonts w:ascii="Courier New" w:hAnsi="Courier New" w:cs="Courier New" w:hint="default"/>
+      </w:rPr>
+    </w:lvl>
+    <w:lvl w:ilvl="2" w:tplc="0C000005" w:tentative="1">
+      <w:start w:val="1"/>
+      <w:numFmt w:val="bullet"/>
+      <w:lvlText w:val=""/>
+      <w:lvlJc w:val="left"/>
+      <w:pPr>
+        <w:ind w:left="2869" w:hanging="360"/>
+      </w:pPr>
+      <w:rPr>
+        <w:rFonts w:ascii="Wingdings" w:hAnsi="Wingdings" w:hint="default"/>
+      </w:rPr>
+    </w:lvl>
+    <w:lvl w:ilvl="3" w:tplc="0C000001" w:tentative="1">
+      <w:start w:val="1"/>
+      <w:numFmt w:val="bullet"/>
+      <w:lvlText w:val=""/>
+      <w:lvlJc w:val="left"/>
+      <w:pPr>
+        <w:ind w:left="3589" w:hanging="360"/>
+      </w:pPr>
+      <w:rPr>
+        <w:rFonts w:ascii="Symbol" w:hAnsi="Symbol" w:hint="default"/>
+      </w:rPr>
+    </w:lvl>
+    <w:lvl w:ilvl="4" w:tplc="0C000003" w:tentative="1">
+      <w:start w:val="1"/>
+      <w:numFmt w:val="bullet"/>
+      <w:lvlText w:val="o"/>
+      <w:lvlJc w:val="left"/>
+      <w:pPr>
+        <w:ind w:left="4309" w:hanging="360"/>
+      </w:pPr>
+      <w:rPr>
+        <w:rFonts w:ascii="Courier New" w:hAnsi="Courier New" w:cs="Courier New" w:hint="default"/>
+      </w:rPr>
+    </w:lvl>
+    <w:lvl w:ilvl="5" w:tplc="0C000005" w:tentative="1">
+      <w:start w:val="1"/>
+      <w:numFmt w:val="bullet"/>
+      <w:lvlText w:val=""/>
+      <w:lvlJc w:val="left"/>
+      <w:pPr>
+        <w:ind w:left="5029" w:hanging="360"/>
+      </w:pPr>
+      <w:rPr>
+        <w:rFonts w:ascii="Wingdings" w:hAnsi="Wingdings" w:hint="default"/>
+      </w:rPr>
+    </w:lvl>
+    <w:lvl w:ilvl="6" w:tplc="0C000001" w:tentative="1">
+      <w:start w:val="1"/>
+      <w:numFmt w:val="bullet"/>
+      <w:lvlText w:val=""/>
+      <w:lvlJc w:val="left"/>
+      <w:pPr>
+        <w:ind w:left="5749" w:hanging="360"/>
+      </w:pPr>
+      <w:rPr>
+        <w:rFonts w:ascii="Symbol" w:hAnsi="Symbol" w:hint="default"/>
+      </w:rPr>
+    </w:lvl>
+    <w:lvl w:ilvl="7" w:tplc="0C000003" w:tentative="1">
+      <w:start w:val="1"/>
+      <w:numFmt w:val="bullet"/>
+      <w:lvlText w:val="o"/>
+      <w:lvlJc w:val="left"/>
+      <w:pPr>
+        <w:ind w:left="6469" w:hanging="360"/>
+      </w:pPr>
+      <w:rPr>
+        <w:rFonts w:ascii="Courier New" w:hAnsi="Courier New" w:cs="Courier New" w:hint="default"/>
+      </w:rPr>
+    </w:lvl>
+    <w:lvl w:ilvl="8" w:tplc="0C000005" w:tentative="1">
+      <w:start w:val="1"/>
+      <w:numFmt w:val="bullet"/>
+      <w:lvlText w:val=""/>
+      <w:lvlJc w:val="left"/>
+      <w:pPr>
+        <w:ind w:left="7189" w:hanging="360"/>
+      </w:pPr>
+      <w:rPr>
+        <w:rFonts w:ascii="Wingdings" w:hAnsi="Wingdings" w:hint="default"/>
+      </w:rPr>
+    </w:lvl>
+  </w:abstractNum>
+  <w:abstractNum w:abstractNumId="7" w15:restartNumberingAfterBreak="0">
     <w:nsid w:val="31DE4DDC"/>
     <w:multiLevelType w:val="multilevel"/>
     <w:tmpl w:val="0EBE0472"/>
@@ -10671,7 +11931,120 @@
       </w:rPr>
     </w:lvl>
   </w:abstractNum>
-  <w:abstractNum w:abstractNumId="7" w15:restartNumberingAfterBreak="0">
+  <w:abstractNum w:abstractNumId="8" w15:restartNumberingAfterBreak="0">
+    <w:nsid w:val="368E1629"/>
+    <w:multiLevelType w:val="hybridMultilevel"/>
+    <w:tmpl w:val="9A0EBA04"/>
+    <w:lvl w:ilvl="0" w:tplc="0C000001">
+      <w:start w:val="1"/>
+      <w:numFmt w:val="bullet"/>
+      <w:lvlText w:val=""/>
+      <w:lvlJc w:val="left"/>
+      <w:pPr>
+        <w:ind w:left="1485" w:hanging="360"/>
+      </w:pPr>
+      <w:rPr>
+        <w:rFonts w:ascii="Symbol" w:hAnsi="Symbol" w:hint="default"/>
+      </w:rPr>
+    </w:lvl>
+    <w:lvl w:ilvl="1" w:tplc="0C000003" w:tentative="1">
+      <w:start w:val="1"/>
+      <w:numFmt w:val="bullet"/>
+      <w:lvlText w:val="o"/>
+      <w:lvlJc w:val="left"/>
+      <w:pPr>
+        <w:ind w:left="2205" w:hanging="360"/>
+      </w:pPr>
+      <w:rPr>
+        <w:rFonts w:ascii="Courier New" w:hAnsi="Courier New" w:cs="Courier New" w:hint="default"/>
+      </w:rPr>
+    </w:lvl>
+    <w:lvl w:ilvl="2" w:tplc="0C000005" w:tentative="1">
+      <w:start w:val="1"/>
+      <w:numFmt w:val="bullet"/>
+      <w:lvlText w:val=""/>
+      <w:lvlJc w:val="left"/>
+      <w:pPr>
+        <w:ind w:left="2925" w:hanging="360"/>
+      </w:pPr>
+      <w:rPr>
+        <w:rFonts w:ascii="Wingdings" w:hAnsi="Wingdings" w:hint="default"/>
+      </w:rPr>
+    </w:lvl>
+    <w:lvl w:ilvl="3" w:tplc="0C000001" w:tentative="1">
+      <w:start w:val="1"/>
+      <w:numFmt w:val="bullet"/>
+      <w:lvlText w:val=""/>
+      <w:lvlJc w:val="left"/>
+      <w:pPr>
+        <w:ind w:left="3645" w:hanging="360"/>
+      </w:pPr>
+      <w:rPr>
+        <w:rFonts w:ascii="Symbol" w:hAnsi="Symbol" w:hint="default"/>
+      </w:rPr>
+    </w:lvl>
+    <w:lvl w:ilvl="4" w:tplc="0C000003" w:tentative="1">
+      <w:start w:val="1"/>
+      <w:numFmt w:val="bullet"/>
+      <w:lvlText w:val="o"/>
+      <w:lvlJc w:val="left"/>
+      <w:pPr>
+        <w:ind w:left="4365" w:hanging="360"/>
+      </w:pPr>
+      <w:rPr>
+        <w:rFonts w:ascii="Courier New" w:hAnsi="Courier New" w:cs="Courier New" w:hint="default"/>
+      </w:rPr>
+    </w:lvl>
+    <w:lvl w:ilvl="5" w:tplc="0C000005" w:tentative="1">
+      <w:start w:val="1"/>
+      <w:numFmt w:val="bullet"/>
+      <w:lvlText w:val=""/>
+      <w:lvlJc w:val="left"/>
+      <w:pPr>
+        <w:ind w:left="5085" w:hanging="360"/>
+      </w:pPr>
+      <w:rPr>
+        <w:rFonts w:ascii="Wingdings" w:hAnsi="Wingdings" w:hint="default"/>
+      </w:rPr>
+    </w:lvl>
+    <w:lvl w:ilvl="6" w:tplc="0C000001" w:tentative="1">
+      <w:start w:val="1"/>
+      <w:numFmt w:val="bullet"/>
+      <w:lvlText w:val=""/>
+      <w:lvlJc w:val="left"/>
+      <w:pPr>
+        <w:ind w:left="5805" w:hanging="360"/>
+      </w:pPr>
+      <w:rPr>
+        <w:rFonts w:ascii="Symbol" w:hAnsi="Symbol" w:hint="default"/>
+      </w:rPr>
+    </w:lvl>
+    <w:lvl w:ilvl="7" w:tplc="0C000003" w:tentative="1">
+      <w:start w:val="1"/>
+      <w:numFmt w:val="bullet"/>
+      <w:lvlText w:val="o"/>
+      <w:lvlJc w:val="left"/>
+      <w:pPr>
+        <w:ind w:left="6525" w:hanging="360"/>
+      </w:pPr>
+      <w:rPr>
+        <w:rFonts w:ascii="Courier New" w:hAnsi="Courier New" w:cs="Courier New" w:hint="default"/>
+      </w:rPr>
+    </w:lvl>
+    <w:lvl w:ilvl="8" w:tplc="0C000005" w:tentative="1">
+      <w:start w:val="1"/>
+      <w:numFmt w:val="bullet"/>
+      <w:lvlText w:val=""/>
+      <w:lvlJc w:val="left"/>
+      <w:pPr>
+        <w:ind w:left="7245" w:hanging="360"/>
+      </w:pPr>
+      <w:rPr>
+        <w:rFonts w:ascii="Wingdings" w:hAnsi="Wingdings" w:hint="default"/>
+      </w:rPr>
+    </w:lvl>
+  </w:abstractNum>
+  <w:abstractNum w:abstractNumId="9" w15:restartNumberingAfterBreak="0">
     <w:nsid w:val="38746646"/>
     <w:multiLevelType w:val="hybridMultilevel"/>
     <w:tmpl w:val="B8CC02C0"/>
@@ -10784,7 +12157,7 @@
       </w:rPr>
     </w:lvl>
   </w:abstractNum>
-  <w:abstractNum w:abstractNumId="8" w15:restartNumberingAfterBreak="0">
+  <w:abstractNum w:abstractNumId="10" w15:restartNumberingAfterBreak="0">
     <w:nsid w:val="48175C10"/>
     <w:multiLevelType w:val="hybridMultilevel"/>
     <w:tmpl w:val="2DF8074C"/>
@@ -10897,7 +12270,7 @@
       </w:rPr>
     </w:lvl>
   </w:abstractNum>
-  <w:abstractNum w:abstractNumId="9" w15:restartNumberingAfterBreak="0">
+  <w:abstractNum w:abstractNumId="11" w15:restartNumberingAfterBreak="0">
     <w:nsid w:val="4B17668B"/>
     <w:multiLevelType w:val="hybridMultilevel"/>
     <w:tmpl w:val="7D6C0B6E"/>
@@ -10983,7 +12356,7 @@
       </w:pPr>
     </w:lvl>
   </w:abstractNum>
-  <w:abstractNum w:abstractNumId="10" w15:restartNumberingAfterBreak="0">
+  <w:abstractNum w:abstractNumId="12" w15:restartNumberingAfterBreak="0">
     <w:nsid w:val="4DA61020"/>
     <w:multiLevelType w:val="hybridMultilevel"/>
     <w:tmpl w:val="51C4464E"/>
@@ -11073,7 +12446,7 @@
       </w:pPr>
     </w:lvl>
   </w:abstractNum>
-  <w:abstractNum w:abstractNumId="11" w15:restartNumberingAfterBreak="0">
+  <w:abstractNum w:abstractNumId="13" w15:restartNumberingAfterBreak="0">
     <w:nsid w:val="597408C8"/>
     <w:multiLevelType w:val="multilevel"/>
     <w:tmpl w:val="F70C3898"/>
@@ -11168,7 +12541,7 @@
       </w:pPr>
     </w:lvl>
   </w:abstractNum>
-  <w:abstractNum w:abstractNumId="12" w15:restartNumberingAfterBreak="0">
+  <w:abstractNum w:abstractNumId="14" w15:restartNumberingAfterBreak="0">
     <w:nsid w:val="7098441B"/>
     <w:multiLevelType w:val="hybridMultilevel"/>
     <w:tmpl w:val="0128C4DC"/>
@@ -11281,7 +12654,7 @@
       </w:rPr>
     </w:lvl>
   </w:abstractNum>
-  <w:abstractNum w:abstractNumId="13" w15:restartNumberingAfterBreak="0">
+  <w:abstractNum w:abstractNumId="15" w15:restartNumberingAfterBreak="0">
     <w:nsid w:val="72B60F75"/>
     <w:multiLevelType w:val="multilevel"/>
     <w:tmpl w:val="1D34BAAC"/>
@@ -11398,7 +12771,7 @@
       </w:rPr>
     </w:lvl>
   </w:abstractNum>
-  <w:abstractNum w:abstractNumId="14" w15:restartNumberingAfterBreak="0">
+  <w:abstractNum w:abstractNumId="16" w15:restartNumberingAfterBreak="0">
     <w:nsid w:val="74D25BC6"/>
     <w:multiLevelType w:val="hybridMultilevel"/>
     <w:tmpl w:val="ADB0E1CC"/>
@@ -11513,7 +12886,7 @@
       </w:rPr>
     </w:lvl>
   </w:abstractNum>
-  <w:abstractNum w:abstractNumId="15" w15:restartNumberingAfterBreak="0">
+  <w:abstractNum w:abstractNumId="17" w15:restartNumberingAfterBreak="0">
     <w:nsid w:val="79F56CF0"/>
     <w:multiLevelType w:val="hybridMultilevel"/>
     <w:tmpl w:val="5B625056"/>
@@ -11603,19 +12976,19 @@
     </w:lvl>
   </w:abstractNum>
   <w:num w:numId="1">
-    <w:abstractNumId w:val="11"/>
+    <w:abstractNumId w:val="13"/>
   </w:num>
   <w:num w:numId="2">
-    <w:abstractNumId w:val="14"/>
+    <w:abstractNumId w:val="16"/>
   </w:num>
   <w:num w:numId="3">
-    <w:abstractNumId w:val="10"/>
+    <w:abstractNumId w:val="12"/>
   </w:num>
   <w:num w:numId="4">
-    <w:abstractNumId w:val="13"/>
+    <w:abstractNumId w:val="15"/>
   </w:num>
   <w:num w:numId="5">
-    <w:abstractNumId w:val="13"/>
+    <w:abstractNumId w:val="15"/>
     <w:lvlOverride w:ilvl="0">
       <w:startOverride w:val="1"/>
     </w:lvlOverride>
@@ -11645,7 +13018,7 @@
     </w:lvlOverride>
   </w:num>
   <w:num w:numId="6">
-    <w:abstractNumId w:val="13"/>
+    <w:abstractNumId w:val="15"/>
     <w:lvlOverride w:ilvl="0">
       <w:startOverride w:val="1"/>
     </w:lvlOverride>
@@ -11675,7 +13048,7 @@
     </w:lvlOverride>
   </w:num>
   <w:num w:numId="7">
-    <w:abstractNumId w:val="13"/>
+    <w:abstractNumId w:val="15"/>
     <w:lvlOverride w:ilvl="0">
       <w:startOverride w:val="1"/>
     </w:lvlOverride>
@@ -11705,7 +13078,7 @@
     </w:lvlOverride>
   </w:num>
   <w:num w:numId="8">
-    <w:abstractNumId w:val="6"/>
+    <w:abstractNumId w:val="7"/>
   </w:num>
   <w:num w:numId="9">
     <w:abstractNumId w:val="2"/>
@@ -11714,10 +13087,10 @@
     <w:abstractNumId w:val="0"/>
   </w:num>
   <w:num w:numId="11">
-    <w:abstractNumId w:val="15"/>
+    <w:abstractNumId w:val="17"/>
   </w:num>
   <w:num w:numId="12">
-    <w:abstractNumId w:val="9"/>
+    <w:abstractNumId w:val="11"/>
   </w:num>
   <w:num w:numId="13">
     <w:abstractNumId w:val="1"/>
@@ -11726,19 +13099,25 @@
     <w:abstractNumId w:val="4"/>
   </w:num>
   <w:num w:numId="15">
-    <w:abstractNumId w:val="7"/>
+    <w:abstractNumId w:val="9"/>
   </w:num>
   <w:num w:numId="16">
     <w:abstractNumId w:val="5"/>
   </w:num>
   <w:num w:numId="17">
-    <w:abstractNumId w:val="12"/>
+    <w:abstractNumId w:val="14"/>
   </w:num>
   <w:num w:numId="18">
     <w:abstractNumId w:val="3"/>
   </w:num>
   <w:num w:numId="19">
+    <w:abstractNumId w:val="10"/>
+  </w:num>
+  <w:num w:numId="20">
     <w:abstractNumId w:val="8"/>
+  </w:num>
+  <w:num w:numId="21">
+    <w:abstractNumId w:val="6"/>
   </w:num>
   <w:numIdMacAtCleanup w:val="13"/>
 </w:numbering>
@@ -12240,7 +13619,6 @@
     <w:next w:val="Normal"/>
     <w:link w:val="Heading4Char"/>
     <w:uiPriority w:val="9"/>
-    <w:semiHidden/>
     <w:unhideWhenUsed/>
     <w:qFormat/>
     <w:rsid w:val="0037351C"/>
@@ -12601,7 +13979,6 @@
     <w:basedOn w:val="DefaultParagraphFont"/>
     <w:link w:val="Heading4"/>
     <w:uiPriority w:val="9"/>
-    <w:semiHidden/>
     <w:rsid w:val="0037351C"/>
     <w:rPr>
       <w:rFonts w:asciiTheme="majorHAnsi" w:eastAsiaTheme="majorEastAsia" w:hAnsiTheme="majorHAnsi" w:cstheme="majorBidi"/>
@@ -13642,6 +15019,17 @@
       <w:shd w:val="clear" w:color="auto" w:fill="E1DFDD"/>
     </w:rPr>
   </w:style>
+  <w:style w:type="character" w:styleId="Emphasis">
+    <w:name w:val="Emphasis"/>
+    <w:basedOn w:val="DefaultParagraphFont"/>
+    <w:uiPriority w:val="20"/>
+    <w:qFormat/>
+    <w:rsid w:val="00E3116C"/>
+    <w:rPr>
+      <w:i/>
+      <w:iCs/>
+    </w:rPr>
+  </w:style>
 </w:styles>
 </file>
 
@@ -13907,6 +15295,25 @@
 </file>
 
 <file path=customXml/item1.xml><?xml version="1.0" encoding="utf-8"?>
+<b:Sources xmlns:b="http://schemas.openxmlformats.org/officeDocument/2006/bibliography" xmlns="http://schemas.openxmlformats.org/officeDocument/2006/bibliography" SelectedStyle="\IEEE2006OfficeOnline.xsl" StyleName="IEEE" Version="2006"/>
+</file>
+
+<file path=customXml/item2.xml><?xml version="1.0" encoding="utf-8"?>
+<p:properties xmlns:p="http://schemas.microsoft.com/office/2006/metadata/properties" xmlns:xsi="http://www.w3.org/2001/XMLSchema-instance" xmlns:pc="http://schemas.microsoft.com/office/infopath/2007/PartnerControls">
+  <documentManagement/>
+</p:properties>
+</file>
+
+<file path=customXml/item3.xml><?xml version="1.0" encoding="utf-8"?>
+<?mso-contentType ?>
+<FormTemplates xmlns="http://schemas.microsoft.com/sharepoint/v3/contenttype/forms">
+  <Display>DocumentLibraryForm</Display>
+  <Edit>DocumentLibraryForm</Edit>
+  <New>DocumentLibraryForm</New>
+</FormTemplates>
+</file>
+
+<file path=customXml/item4.xml><?xml version="1.0" encoding="utf-8"?>
 <ct:contentTypeSchema xmlns:ct="http://schemas.microsoft.com/office/2006/metadata/contentType" xmlns:ma="http://schemas.microsoft.com/office/2006/metadata/properties/metaAttributes" ct:_="" ma:_="" ma:contentTypeName="Document" ma:contentTypeID="0x01010094F823BBFF017F4D805995D42E33F30C" ma:contentTypeVersion="5" ma:contentTypeDescription="Create a new document." ma:contentTypeScope="" ma:versionID="c177aae3b2e3ca8085429fe16b3be07e">
   <xsd:schema xmlns:xsd="http://www.w3.org/2001/XMLSchema" xmlns:xs="http://www.w3.org/2001/XMLSchema" xmlns:p="http://schemas.microsoft.com/office/2006/metadata/properties" xmlns:ns2="21c2394d-6e14-48d4-bcff-e745eb9ee704" targetNamespace="http://schemas.microsoft.com/office/2006/metadata/properties" ma:root="true" ma:fieldsID="9491c1f1477ee09e0b72ff28b7d140a0" ns2:_="">
     <xsd:import namespace="21c2394d-6e14-48d4-bcff-e745eb9ee704"/>
@@ -14056,26 +15463,32 @@
 </ct:contentTypeSchema>
 </file>
 
-<file path=customXml/item2.xml><?xml version="1.0" encoding="utf-8"?>
-<b:Sources xmlns:b="http://schemas.openxmlformats.org/officeDocument/2006/bibliography" xmlns="http://schemas.openxmlformats.org/officeDocument/2006/bibliography" SelectedStyle="\IEEE2006OfficeOnline.xsl" StyleName="IEEE" Version="2006"/>
+<file path=customXml/itemProps1.xml><?xml version="1.0" encoding="utf-8"?>
+<ds:datastoreItem xmlns:ds="http://schemas.openxmlformats.org/officeDocument/2006/customXml" ds:itemID="{5BE32C34-D5FC-40FA-A24F-1AE79CA3ABE1}">
+  <ds:schemaRefs>
+    <ds:schemaRef ds:uri="http://schemas.openxmlformats.org/officeDocument/2006/bibliography"/>
+  </ds:schemaRefs>
+</ds:datastoreItem>
 </file>
 
-<file path=customXml/item3.xml><?xml version="1.0" encoding="utf-8"?>
-<p:properties xmlns:p="http://schemas.microsoft.com/office/2006/metadata/properties" xmlns:xsi="http://www.w3.org/2001/XMLSchema-instance" xmlns:pc="http://schemas.microsoft.com/office/infopath/2007/PartnerControls">
-  <documentManagement/>
-</p:properties>
+<file path=customXml/itemProps2.xml><?xml version="1.0" encoding="utf-8"?>
+<ds:datastoreItem xmlns:ds="http://schemas.openxmlformats.org/officeDocument/2006/customXml" ds:itemID="{D2C691B6-481A-4E59-A1A7-EF9EB2FA922B}">
+  <ds:schemaRefs>
+    <ds:schemaRef ds:uri="http://schemas.microsoft.com/office/2006/metadata/properties"/>
+    <ds:schemaRef ds:uri="http://schemas.microsoft.com/office/infopath/2007/PartnerControls"/>
+  </ds:schemaRefs>
+</ds:datastoreItem>
 </file>
 
-<file path=customXml/item4.xml><?xml version="1.0" encoding="utf-8"?>
-<?mso-contentType ?>
-<FormTemplates xmlns="http://schemas.microsoft.com/sharepoint/v3/contenttype/forms">
-  <Display>DocumentLibraryForm</Display>
-  <Edit>DocumentLibraryForm</Edit>
-  <New>DocumentLibraryForm</New>
-</FormTemplates>
+<file path=customXml/itemProps3.xml><?xml version="1.0" encoding="utf-8"?>
+<ds:datastoreItem xmlns:ds="http://schemas.openxmlformats.org/officeDocument/2006/customXml" ds:itemID="{915B5127-9BFB-4365-B353-57489855BEA5}">
+  <ds:schemaRefs>
+    <ds:schemaRef ds:uri="http://schemas.microsoft.com/sharepoint/v3/contenttype/forms"/>
+  </ds:schemaRefs>
+</ds:datastoreItem>
 </file>
 
-<file path=customXml/itemProps1.xml><?xml version="1.0" encoding="utf-8"?>
+<file path=customXml/itemProps4.xml><?xml version="1.0" encoding="utf-8"?>
 <ds:datastoreItem xmlns:ds="http://schemas.openxmlformats.org/officeDocument/2006/customXml" ds:itemID="{861A8D44-9D50-494E-8D9E-027129F47CA2}">
   <ds:schemaRefs>
     <ds:schemaRef ds:uri="http://schemas.microsoft.com/office/2006/metadata/contentType"/>
@@ -14091,29 +15504,4 @@
     <ds:schemaRef ds:uri="http://schemas.microsoft.com/internal/obd"/>
   </ds:schemaRefs>
 </ds:datastoreItem>
-</file>
-
-<file path=customXml/itemProps2.xml><?xml version="1.0" encoding="utf-8"?>
-<ds:datastoreItem xmlns:ds="http://schemas.openxmlformats.org/officeDocument/2006/customXml" ds:itemID="{5BE32C34-D5FC-40FA-A24F-1AE79CA3ABE1}">
-  <ds:schemaRefs>
-    <ds:schemaRef ds:uri="http://schemas.openxmlformats.org/officeDocument/2006/bibliography"/>
-  </ds:schemaRefs>
-</ds:datastoreItem>
-</file>
-
-<file path=customXml/itemProps3.xml><?xml version="1.0" encoding="utf-8"?>
-<ds:datastoreItem xmlns:ds="http://schemas.openxmlformats.org/officeDocument/2006/customXml" ds:itemID="{D2C691B6-481A-4E59-A1A7-EF9EB2FA922B}">
-  <ds:schemaRefs>
-    <ds:schemaRef ds:uri="http://schemas.microsoft.com/office/2006/metadata/properties"/>
-    <ds:schemaRef ds:uri="http://schemas.microsoft.com/office/infopath/2007/PartnerControls"/>
-  </ds:schemaRefs>
-</ds:datastoreItem>
-</file>
-
-<file path=customXml/itemProps4.xml><?xml version="1.0" encoding="utf-8"?>
-<ds:datastoreItem xmlns:ds="http://schemas.openxmlformats.org/officeDocument/2006/customXml" ds:itemID="{915B5127-9BFB-4365-B353-57489855BEA5}">
-  <ds:schemaRefs>
-    <ds:schemaRef ds:uri="http://schemas.microsoft.com/sharepoint/v3/contenttype/forms"/>
-  </ds:schemaRefs>
-</ds:datastoreItem>
 </file>
</xml_diff>